<commit_message>
terminaison du contenu du rapport
</commit_message>
<xml_diff>
--- a/web-API.docx
+++ b/web-API.docx
@@ -212,6 +212,22 @@
     </w:p>
     <w:p>
       <w:pPr>
+        <w:rPr>
+          <w:rFonts w:ascii="Times New Roman" w:hAnsi="Times New Roman" w:cs="Times New Roman"/>
+          <w:sz w:val="28"/>
+        </w:rPr>
+      </w:pPr>
+    </w:p>
+    <w:p>
+      <w:pPr>
+        <w:rPr>
+          <w:rFonts w:ascii="Times New Roman" w:hAnsi="Times New Roman" w:cs="Times New Roman"/>
+          <w:sz w:val="28"/>
+        </w:rPr>
+      </w:pPr>
+    </w:p>
+    <w:p>
+      <w:pPr>
         <w:pStyle w:val="Titre1"/>
         <w:rPr>
           <w:rFonts w:ascii="Times New Roman" w:hAnsi="Times New Roman" w:cs="Times New Roman"/>
@@ -225,6 +241,7 @@
           <w:sz w:val="28"/>
           <w:szCs w:val="24"/>
         </w:rPr>
+        <w:lastRenderedPageBreak/>
         <w:t>Plan</w:t>
       </w:r>
     </w:p>
@@ -255,7 +272,6 @@
           <w:rFonts w:ascii="Times New Roman" w:hAnsi="Times New Roman" w:cs="Times New Roman"/>
           <w:sz w:val="28"/>
         </w:rPr>
-        <w:lastRenderedPageBreak/>
         <w:t xml:space="preserve">J’ai choisi le premier projet car c’était pour moi, une bonne occasion de pouvoir apprendre à manipuler un </w:t>
       </w:r>
       <w:r>
@@ -277,23 +293,7 @@
           <w:rFonts w:ascii="Times New Roman" w:hAnsi="Times New Roman" w:cs="Times New Roman"/>
           <w:sz w:val="28"/>
         </w:rPr>
-        <w:t xml:space="preserve"> et j’ai trouvé </w:t>
-      </w:r>
-      <w:proofErr w:type="spellStart"/>
-      <w:r>
-        <w:rPr>
-          <w:rFonts w:ascii="Times New Roman" w:hAnsi="Times New Roman" w:cs="Times New Roman"/>
-          <w:sz w:val="28"/>
-        </w:rPr>
-        <w:t>Bottle</w:t>
-      </w:r>
-      <w:proofErr w:type="spellEnd"/>
-      <w:r>
-        <w:rPr>
-          <w:rFonts w:ascii="Times New Roman" w:hAnsi="Times New Roman" w:cs="Times New Roman"/>
-          <w:sz w:val="28"/>
-        </w:rPr>
-        <w:t xml:space="preserve"> particulièrement simple et</w:t>
+        <w:t xml:space="preserve"> et j’ai trouvé Bottle particulièrement simple et</w:t>
       </w:r>
       <w:r>
         <w:rPr>
@@ -322,33 +322,15 @@
           <w:rFonts w:ascii="Times New Roman" w:hAnsi="Times New Roman" w:cs="Times New Roman"/>
           <w:sz w:val="28"/>
         </w:rPr>
-        <w:t xml:space="preserve">Je suis aussi satisfait de savoir maintenant </w:t>
-      </w:r>
-      <w:proofErr w:type="spellStart"/>
-      <w:r>
-        <w:rPr>
-          <w:rFonts w:ascii="Times New Roman" w:hAnsi="Times New Roman" w:cs="Times New Roman"/>
-          <w:sz w:val="28"/>
-        </w:rPr>
-        <w:t>parser</w:t>
-      </w:r>
-      <w:proofErr w:type="spellEnd"/>
-      <w:r>
-        <w:rPr>
-          <w:rFonts w:ascii="Times New Roman" w:hAnsi="Times New Roman" w:cs="Times New Roman"/>
-          <w:sz w:val="28"/>
-        </w:rPr>
-        <w:t xml:space="preserve"> un fichier </w:t>
-      </w:r>
-      <w:proofErr w:type="spellStart"/>
-      <w:r>
-        <w:rPr>
-          <w:rFonts w:ascii="Times New Roman" w:hAnsi="Times New Roman" w:cs="Times New Roman"/>
-          <w:sz w:val="28"/>
-        </w:rPr>
-        <w:t>xml</w:t>
-      </w:r>
-      <w:proofErr w:type="spellEnd"/>
+        <w:t xml:space="preserve">Je suis aussi satisfait de savoir maintenant parser un fichier </w:t>
+      </w:r>
+      <w:r>
+        <w:rPr>
+          <w:rFonts w:ascii="Times New Roman" w:hAnsi="Times New Roman" w:cs="Times New Roman"/>
+          <w:sz w:val="28"/>
+        </w:rPr>
+        <w:t>XML</w:t>
+      </w:r>
       <w:r>
         <w:rPr>
           <w:rFonts w:ascii="Times New Roman" w:hAnsi="Times New Roman" w:cs="Times New Roman"/>
@@ -356,15 +338,13 @@
         </w:rPr>
         <w:t xml:space="preserve">, de plusieurs </w:t>
       </w:r>
-      <w:proofErr w:type="spellStart"/>
-      <w:r>
-        <w:rPr>
-          <w:rFonts w:ascii="Times New Roman" w:hAnsi="Times New Roman" w:cs="Times New Roman"/>
-          <w:sz w:val="28"/>
-        </w:rPr>
-        <w:t>giga-octects</w:t>
-      </w:r>
-      <w:proofErr w:type="spellEnd"/>
+      <w:r>
+        <w:rPr>
+          <w:rFonts w:ascii="Times New Roman" w:hAnsi="Times New Roman" w:cs="Times New Roman"/>
+          <w:sz w:val="28"/>
+        </w:rPr>
+        <w:t>giga-octets</w:t>
+      </w:r>
       <w:r>
         <w:rPr>
           <w:rFonts w:ascii="Times New Roman" w:hAnsi="Times New Roman" w:cs="Times New Roman"/>
@@ -385,73 +365,39 @@
           <w:rFonts w:ascii="Times New Roman" w:hAnsi="Times New Roman" w:cs="Times New Roman"/>
           <w:sz w:val="28"/>
         </w:rPr>
-        <w:t xml:space="preserve">Mais le plus intéressant pour moi fut de réaliser l’algorithme de calcule de distance entre plusieurs auteurs que j’ai </w:t>
-      </w:r>
-      <w:proofErr w:type="gramStart"/>
-      <w:r>
-        <w:rPr>
-          <w:rFonts w:ascii="Times New Roman" w:hAnsi="Times New Roman" w:cs="Times New Roman"/>
-          <w:sz w:val="28"/>
-        </w:rPr>
-        <w:t>implémenté</w:t>
-      </w:r>
-      <w:proofErr w:type="gramEnd"/>
-      <w:r>
-        <w:rPr>
-          <w:rFonts w:ascii="Times New Roman" w:hAnsi="Times New Roman" w:cs="Times New Roman"/>
-          <w:sz w:val="28"/>
-        </w:rPr>
-        <w:t xml:space="preserve"> moi même sans aucune bibliothèque extérieur, qui marche sur le </w:t>
-      </w:r>
-      <w:proofErr w:type="spellStart"/>
-      <w:r>
-        <w:rPr>
-          <w:rFonts w:ascii="Times New Roman" w:hAnsi="Times New Roman" w:cs="Times New Roman"/>
-          <w:sz w:val="28"/>
-        </w:rPr>
-        <w:t>sample</w:t>
-      </w:r>
-      <w:proofErr w:type="spellEnd"/>
-      <w:r>
-        <w:rPr>
-          <w:rFonts w:ascii="Times New Roman" w:hAnsi="Times New Roman" w:cs="Times New Roman"/>
-          <w:sz w:val="28"/>
-        </w:rPr>
-        <w:t xml:space="preserve"> de données que j’ai réalisé, mais peine à terminer sur un </w:t>
-      </w:r>
-      <w:proofErr w:type="spellStart"/>
-      <w:r>
-        <w:rPr>
-          <w:rFonts w:ascii="Times New Roman" w:hAnsi="Times New Roman" w:cs="Times New Roman"/>
-          <w:sz w:val="28"/>
-        </w:rPr>
-        <w:t>sample</w:t>
-      </w:r>
-      <w:proofErr w:type="spellEnd"/>
-      <w:r>
-        <w:rPr>
-          <w:rFonts w:ascii="Times New Roman" w:hAnsi="Times New Roman" w:cs="Times New Roman"/>
-          <w:sz w:val="28"/>
-        </w:rPr>
-        <w:t xml:space="preserve"> plus important…</w:t>
-      </w:r>
-    </w:p>
-    <w:p>
-      <w:pPr>
-        <w:rPr>
-          <w:rFonts w:ascii="Times New Roman" w:hAnsi="Times New Roman" w:cs="Times New Roman"/>
-          <w:sz w:val="28"/>
-        </w:rPr>
-      </w:pPr>
-      <w:r>
-        <w:rPr>
-          <w:rFonts w:ascii="Times New Roman" w:hAnsi="Times New Roman" w:cs="Times New Roman"/>
-          <w:sz w:val="28"/>
-        </w:rPr>
-        <w:t>Je vais donc via ce rapport, vous expliquer les parties les plus importantes de des fichiers de codes :</w:t>
+        <w:t>Mais le plus intéressant pour moi fut de réaliser l’algorithme de calcule de distance entre plusieurs auteurs que j’ai implémenté moi même sans aucune bibliothèque extérieur, qui marche sur le sample de données que j’ai réalisé, mais peine à terminer sur un sample plus important…</w:t>
+      </w:r>
+    </w:p>
+    <w:p>
+      <w:pPr>
+        <w:rPr>
+          <w:rFonts w:ascii="Times New Roman" w:hAnsi="Times New Roman" w:cs="Times New Roman"/>
+          <w:sz w:val="28"/>
+        </w:rPr>
+      </w:pPr>
+      <w:r>
+        <w:rPr>
+          <w:rFonts w:ascii="Times New Roman" w:hAnsi="Times New Roman" w:cs="Times New Roman"/>
+          <w:sz w:val="28"/>
+        </w:rPr>
+        <w:t>Je vais donc via ce rapport, vous expliquer les</w:t>
+      </w:r>
+      <w:r>
+        <w:rPr>
+          <w:rFonts w:ascii="Times New Roman" w:hAnsi="Times New Roman" w:cs="Times New Roman"/>
+          <w:sz w:val="28"/>
+        </w:rPr>
+        <w:t xml:space="preserve"> parties les plus importantes</w:t>
       </w:r>
       <w:bookmarkStart w:id="0" w:name="_GoBack"/>
       <w:bookmarkEnd w:id="0"/>
+      <w:r>
+        <w:rPr>
+          <w:rFonts w:ascii="Times New Roman" w:hAnsi="Times New Roman" w:cs="Times New Roman"/>
+          <w:sz w:val="28"/>
+        </w:rPr>
+        <w:t xml:space="preserve"> des fichiers de codes :</w:t>
+      </w:r>
     </w:p>
     <w:p>
       <w:pPr>
@@ -515,42 +461,7 @@
     </w:p>
     <w:p>
       <w:pPr>
-        <w:pStyle w:val="Pardeliste"/>
-        <w:numPr>
-          <w:ilvl w:val="0"/>
-          <w:numId w:val="17"/>
-        </w:numPr>
-        <w:rPr>
-          <w:rFonts w:ascii="Times New Roman" w:hAnsi="Times New Roman" w:cs="Times New Roman"/>
-          <w:sz w:val="28"/>
-        </w:rPr>
-      </w:pPr>
-      <w:r>
-        <w:rPr>
-          <w:rFonts w:ascii="Times New Roman" w:hAnsi="Times New Roman" w:cs="Times New Roman"/>
-          <w:sz w:val="28"/>
-        </w:rPr>
-        <w:t>Tree2.py</w:t>
-      </w:r>
-    </w:p>
-    <w:p>
-      <w:pPr>
-        <w:rPr>
-          <w:rFonts w:ascii="Times New Roman" w:hAnsi="Times New Roman" w:cs="Times New Roman"/>
-          <w:sz w:val="28"/>
-        </w:rPr>
-      </w:pPr>
-    </w:p>
-    <w:p>
-      <w:pPr>
-        <w:rPr>
-          <w:rFonts w:ascii="Times New Roman" w:hAnsi="Times New Roman" w:cs="Times New Roman"/>
-          <w:sz w:val="28"/>
-        </w:rPr>
-      </w:pPr>
-    </w:p>
-    <w:p>
-      <w:pPr>
+        <w:ind w:left="360"/>
         <w:rPr>
           <w:rFonts w:ascii="Times New Roman" w:hAnsi="Times New Roman" w:cs="Times New Roman"/>
           <w:sz w:val="28"/>
@@ -637,6 +548,7 @@
           <w:sz w:val="28"/>
           <w:szCs w:val="24"/>
         </w:rPr>
+        <w:lastRenderedPageBreak/>
         <w:t>App.py</w:t>
       </w:r>
     </w:p>
@@ -653,23 +565,7 @@
           <w:rFonts w:ascii="Times New Roman" w:hAnsi="Times New Roman" w:cs="Times New Roman"/>
           <w:sz w:val="28"/>
         </w:rPr>
-        <w:t xml:space="preserve">Ce fichier est le fichier principal, utilisé par </w:t>
-      </w:r>
-      <w:proofErr w:type="spellStart"/>
-      <w:r>
-        <w:rPr>
-          <w:rFonts w:ascii="Times New Roman" w:hAnsi="Times New Roman" w:cs="Times New Roman"/>
-          <w:sz w:val="28"/>
-        </w:rPr>
-        <w:t>Bottle</w:t>
-      </w:r>
-      <w:proofErr w:type="spellEnd"/>
-      <w:r>
-        <w:rPr>
-          <w:rFonts w:ascii="Times New Roman" w:hAnsi="Times New Roman" w:cs="Times New Roman"/>
-          <w:sz w:val="28"/>
-        </w:rPr>
-        <w:t xml:space="preserve"> pour gérer les requêtes des clients. </w:t>
+        <w:t xml:space="preserve">Ce fichier est le fichier principal, utilisé par Bottle pour gérer les requêtes des clients. </w:t>
       </w:r>
     </w:p>
     <w:p>
@@ -685,53 +581,14 @@
           <w:rFonts w:ascii="Times New Roman" w:hAnsi="Times New Roman" w:cs="Times New Roman"/>
           <w:sz w:val="28"/>
         </w:rPr>
-        <w:t xml:space="preserve">Dès le lancement du serveur web, il va </w:t>
-      </w:r>
-      <w:proofErr w:type="spellStart"/>
-      <w:r>
-        <w:rPr>
-          <w:rFonts w:ascii="Times New Roman" w:hAnsi="Times New Roman" w:cs="Times New Roman"/>
-          <w:sz w:val="28"/>
-        </w:rPr>
-        <w:t>parser</w:t>
-      </w:r>
-      <w:proofErr w:type="spellEnd"/>
-      <w:r>
-        <w:rPr>
-          <w:rFonts w:ascii="Times New Roman" w:hAnsi="Times New Roman" w:cs="Times New Roman"/>
-          <w:sz w:val="28"/>
-        </w:rPr>
-        <w:t xml:space="preserve"> le document </w:t>
-      </w:r>
-      <w:proofErr w:type="spellStart"/>
-      <w:r>
-        <w:rPr>
-          <w:rFonts w:ascii="Times New Roman" w:hAnsi="Times New Roman" w:cs="Times New Roman"/>
-          <w:sz w:val="28"/>
-        </w:rPr>
-        <w:t>xml</w:t>
-      </w:r>
-      <w:proofErr w:type="spellEnd"/>
-      <w:r>
-        <w:rPr>
-          <w:rFonts w:ascii="Times New Roman" w:hAnsi="Times New Roman" w:cs="Times New Roman"/>
-          <w:sz w:val="28"/>
-        </w:rPr>
-        <w:t xml:space="preserve"> et l’ajouter dans une liste python afin d’avoir une représentation en mémoire de ce fichier</w:t>
-      </w:r>
-      <w:r>
-        <w:rPr>
-          <w:rFonts w:ascii="Times New Roman" w:hAnsi="Times New Roman" w:cs="Times New Roman"/>
-          <w:sz w:val="28"/>
-        </w:rPr>
-        <w:t xml:space="preserve"> </w:t>
-      </w:r>
-      <w:r>
-        <w:rPr>
-          <w:rFonts w:ascii="Times New Roman" w:hAnsi="Times New Roman" w:cs="Times New Roman"/>
-          <w:sz w:val="28"/>
-        </w:rPr>
-        <w:t>(donc en ram)</w:t>
+        <w:t>Dès le lancement du serveur web, il va parser le document xml et l’ajouter dans une liste python afin d’avoir une représentation en mémoire de ce fichier</w:t>
+      </w:r>
+      <w:r>
+        <w:rPr>
+          <w:rFonts w:ascii="Times New Roman" w:hAnsi="Times New Roman" w:cs="Times New Roman"/>
+          <w:sz w:val="28"/>
+        </w:rPr>
+        <w:t xml:space="preserve"> (donc en ram)</w:t>
       </w:r>
       <w:r>
         <w:rPr>
@@ -754,6 +611,49 @@
         </w:rPr>
         <w:t>.</w:t>
       </w:r>
+    </w:p>
+    <w:p>
+      <w:pPr>
+        <w:contextualSpacing/>
+        <w:rPr>
+          <w:rFonts w:ascii="Times New Roman" w:hAnsi="Times New Roman" w:cs="Times New Roman"/>
+          <w:sz w:val="28"/>
+        </w:rPr>
+      </w:pPr>
+    </w:p>
+    <w:p>
+      <w:pPr>
+        <w:contextualSpacing/>
+        <w:rPr>
+          <w:rFonts w:ascii="Times New Roman" w:hAnsi="Times New Roman" w:cs="Times New Roman"/>
+          <w:sz w:val="28"/>
+        </w:rPr>
+      </w:pPr>
+      <w:r>
+        <w:rPr>
+          <w:rFonts w:ascii="Times New Roman" w:hAnsi="Times New Roman" w:cs="Times New Roman"/>
+          <w:sz w:val="28"/>
+        </w:rPr>
+        <w:t>Ce fichier comporte donc toutes les routes de notre application, où chaque réponse renvoyée par le serveur sera sous format JSON, même les erreurs.</w:t>
+      </w:r>
+    </w:p>
+    <w:p>
+      <w:pPr>
+        <w:contextualSpacing/>
+        <w:rPr>
+          <w:rFonts w:ascii="Times New Roman" w:hAnsi="Times New Roman" w:cs="Times New Roman"/>
+          <w:sz w:val="28"/>
+        </w:rPr>
+      </w:pPr>
+    </w:p>
+    <w:p>
+      <w:pPr>
+        <w:contextualSpacing/>
+        <w:rPr>
+          <w:rFonts w:ascii="Times New Roman" w:hAnsi="Times New Roman" w:cs="Times New Roman"/>
+          <w:sz w:val="28"/>
+        </w:rPr>
+      </w:pPr>
     </w:p>
     <w:p>
       <w:pPr>
@@ -813,55 +713,49 @@
           <w:rFonts w:ascii="Times New Roman" w:hAnsi="Times New Roman" w:cs="Times New Roman"/>
           <w:sz w:val="28"/>
         </w:rPr>
-        <w:t xml:space="preserve">Le fichier </w:t>
-      </w:r>
-      <w:proofErr w:type="spellStart"/>
-      <w:r>
-        <w:rPr>
-          <w:rFonts w:ascii="Times New Roman" w:hAnsi="Times New Roman" w:cs="Times New Roman"/>
-          <w:sz w:val="28"/>
-        </w:rPr>
-        <w:t>xmlParser</w:t>
-      </w:r>
-      <w:proofErr w:type="spellEnd"/>
-      <w:r>
-        <w:rPr>
-          <w:rFonts w:ascii="Times New Roman" w:hAnsi="Times New Roman" w:cs="Times New Roman"/>
-          <w:sz w:val="28"/>
-        </w:rPr>
-        <w:t xml:space="preserve"> possède 2 méthodes lui permettant d’enregistrer sur le disque dur en ode binaire, une liste d’auteurs en fonction de la date de publication de leur article, permettant ainsi par la suite, de charger directement cette liste, et évitant d’avoir à </w:t>
-      </w:r>
-      <w:proofErr w:type="spellStart"/>
-      <w:r>
-        <w:rPr>
-          <w:rFonts w:ascii="Times New Roman" w:hAnsi="Times New Roman" w:cs="Times New Roman"/>
-          <w:sz w:val="28"/>
-        </w:rPr>
-        <w:t>reparser</w:t>
-      </w:r>
-      <w:proofErr w:type="spellEnd"/>
-      <w:r>
-        <w:rPr>
-          <w:rFonts w:ascii="Times New Roman" w:hAnsi="Times New Roman" w:cs="Times New Roman"/>
-          <w:sz w:val="28"/>
-        </w:rPr>
-        <w:t xml:space="preserve"> tout ce fichier </w:t>
-      </w:r>
-      <w:proofErr w:type="spellStart"/>
-      <w:r>
-        <w:rPr>
-          <w:rFonts w:ascii="Times New Roman" w:hAnsi="Times New Roman" w:cs="Times New Roman"/>
-          <w:sz w:val="28"/>
-        </w:rPr>
-        <w:t>xml</w:t>
-      </w:r>
-      <w:proofErr w:type="spellEnd"/>
-      <w:r>
-        <w:rPr>
-          <w:rFonts w:ascii="Times New Roman" w:hAnsi="Times New Roman" w:cs="Times New Roman"/>
-          <w:sz w:val="28"/>
-        </w:rPr>
-        <w:t>, ce qui est beaucoup plus rapide.</w:t>
+        <w:t xml:space="preserve">Le fichier xmlParser possède 2 méthodes lui permettant d’enregistrer sur le disque dur en </w:t>
+      </w:r>
+      <w:r>
+        <w:rPr>
+          <w:rFonts w:ascii="Times New Roman" w:hAnsi="Times New Roman" w:cs="Times New Roman"/>
+          <w:sz w:val="28"/>
+        </w:rPr>
+        <w:t>m</w:t>
+      </w:r>
+      <w:r>
+        <w:rPr>
+          <w:rFonts w:ascii="Times New Roman" w:hAnsi="Times New Roman" w:cs="Times New Roman"/>
+          <w:sz w:val="28"/>
+        </w:rPr>
+        <w:t>ode binaire, une liste d’auteurs</w:t>
+      </w:r>
+      <w:r>
+        <w:rPr>
+          <w:rFonts w:ascii="Times New Roman" w:hAnsi="Times New Roman" w:cs="Times New Roman"/>
+          <w:sz w:val="28"/>
+        </w:rPr>
+        <w:t>,</w:t>
+      </w:r>
+      <w:r>
+        <w:rPr>
+          <w:rFonts w:ascii="Times New Roman" w:hAnsi="Times New Roman" w:cs="Times New Roman"/>
+          <w:sz w:val="28"/>
+        </w:rPr>
+        <w:t xml:space="preserve"> en fonction de la date de publication de leur article, permettant ainsi par la suite, de charger directement cette liste, et évitant d’avoir à re</w:t>
+      </w:r>
+      <w:r>
+        <w:rPr>
+          <w:rFonts w:ascii="Times New Roman" w:hAnsi="Times New Roman" w:cs="Times New Roman"/>
+          <w:sz w:val="28"/>
+        </w:rPr>
+        <w:t>-</w:t>
+      </w:r>
+      <w:r>
+        <w:rPr>
+          <w:rFonts w:ascii="Times New Roman" w:hAnsi="Times New Roman" w:cs="Times New Roman"/>
+          <w:sz w:val="28"/>
+        </w:rPr>
+        <w:t>parser tout ce fichier xml, ce qui est beaucoup plus rapide.</w:t>
       </w:r>
     </w:p>
     <w:p>
@@ -890,39 +784,14 @@
           <w:rFonts w:ascii="Times New Roman" w:hAnsi="Times New Roman" w:cs="Times New Roman"/>
           <w:sz w:val="28"/>
         </w:rPr>
-        <w:t xml:space="preserve">e </w:t>
-      </w:r>
-      <w:proofErr w:type="spellStart"/>
-      <w:r>
-        <w:rPr>
-          <w:rFonts w:ascii="Times New Roman" w:hAnsi="Times New Roman" w:cs="Times New Roman"/>
-          <w:sz w:val="28"/>
-        </w:rPr>
-        <w:t>xml</w:t>
-      </w:r>
-      <w:proofErr w:type="spellEnd"/>
-      <w:r>
-        <w:rPr>
-          <w:rFonts w:ascii="Times New Roman" w:hAnsi="Times New Roman" w:cs="Times New Roman"/>
-          <w:sz w:val="28"/>
-        </w:rPr>
-        <w:t xml:space="preserve"> (</w:t>
-      </w:r>
-      <w:proofErr w:type="spellStart"/>
-      <w:r>
-        <w:rPr>
-          <w:rFonts w:ascii="Times New Roman" w:hAnsi="Times New Roman" w:cs="Times New Roman"/>
-          <w:sz w:val="28"/>
-        </w:rPr>
-        <w:t>name</w:t>
-      </w:r>
-      <w:proofErr w:type="spellEnd"/>
-      <w:r>
-        <w:rPr>
-          <w:rFonts w:ascii="Times New Roman" w:hAnsi="Times New Roman" w:cs="Times New Roman"/>
-          <w:sz w:val="28"/>
-        </w:rPr>
-        <w:t>)</w:t>
+        <w:t>e xml</w:t>
+      </w:r>
+      <w:r>
+        <w:rPr>
+          <w:rFonts w:ascii="Times New Roman" w:hAnsi="Times New Roman" w:cs="Times New Roman"/>
+          <w:sz w:val="28"/>
+        </w:rPr>
+        <w:t xml:space="preserve"> (name)</w:t>
       </w:r>
       <w:r>
         <w:rPr>
@@ -945,15 +814,13 @@
         </w:rPr>
         <w:t xml:space="preserve"> cas de figure </w:t>
       </w:r>
-      <w:proofErr w:type="gramStart"/>
-      <w:r>
-        <w:rPr>
-          <w:rFonts w:ascii="Times New Roman" w:hAnsi="Times New Roman" w:cs="Times New Roman"/>
-          <w:sz w:val="28"/>
-        </w:rPr>
-        <w:t>possibles:</w:t>
-      </w:r>
-      <w:proofErr w:type="gramEnd"/>
+      <w:r>
+        <w:rPr>
+          <w:rFonts w:ascii="Times New Roman" w:hAnsi="Times New Roman" w:cs="Times New Roman"/>
+          <w:sz w:val="28"/>
+        </w:rPr>
+        <w:t>possibles :</w:t>
+      </w:r>
       <w:r>
         <w:rPr>
           <w:rFonts w:ascii="Times New Roman" w:hAnsi="Times New Roman" w:cs="Times New Roman"/>
@@ -1048,9 +915,14 @@
             <w14:round/>
           </w14:textOutline>
         </w:rPr>
-        <w:t xml:space="preserve"> </w:t>
-      </w:r>
-      <w:r>
+        <w:t xml:space="preserve"> De type  publicationBalise :</w:t>
+      </w:r>
+    </w:p>
+    <w:p>
+      <w:pPr>
+        <w:pStyle w:val="PrformatHTML"/>
+        <w:shd w:val="clear" w:color="auto" w:fill="FFFFFF"/>
+        <w:ind w:left="2340"/>
         <w:rPr>
           <w:rFonts w:ascii="Times New Roman" w:hAnsi="Times New Roman" w:cs="Times New Roman"/>
           <w:color w:val="000000" w:themeColor="text1"/>
@@ -1067,10 +939,13 @@
             <w14:round/>
           </w14:textOutline>
         </w:rPr>
-        <w:t xml:space="preserve">De </w:t>
-      </w:r>
-      <w:proofErr w:type="gramStart"/>
-      <w:r>
+      </w:pPr>
+    </w:p>
+    <w:p>
+      <w:pPr>
+        <w:pStyle w:val="PrformatHTML"/>
+        <w:shd w:val="clear" w:color="auto" w:fill="FFFFFF"/>
+        <w:ind w:left="2340"/>
         <w:rPr>
           <w:rFonts w:ascii="Times New Roman" w:hAnsi="Times New Roman" w:cs="Times New Roman"/>
           <w:color w:val="000000" w:themeColor="text1"/>
@@ -1087,9 +962,7 @@
             <w14:round/>
           </w14:textOutline>
         </w:rPr>
-        <w:t xml:space="preserve">type  </w:t>
-      </w:r>
-      <w:proofErr w:type="spellStart"/>
+      </w:pPr>
       <w:r>
         <w:rPr>
           <w:rFonts w:ascii="Times New Roman" w:hAnsi="Times New Roman" w:cs="Times New Roman"/>
@@ -1107,562 +980,8 @@
             <w14:round/>
           </w14:textOutline>
         </w:rPr>
-        <w:t>publicationBalise</w:t>
-      </w:r>
-      <w:proofErr w:type="spellEnd"/>
-      <w:proofErr w:type="gramEnd"/>
-      <w:r>
-        <w:rPr>
-          <w:rFonts w:ascii="Times New Roman" w:hAnsi="Times New Roman" w:cs="Times New Roman"/>
-          <w:color w:val="000000" w:themeColor="text1"/>
-          <w:sz w:val="28"/>
-          <w:szCs w:val="24"/>
-          <w14:shadow w14:blurRad="38100" w14:dist="19050" w14:dir="2700000" w14:sx="100000" w14:sy="100000" w14:kx="0" w14:ky="0" w14:algn="tl">
-            <w14:schemeClr w14:val="dk1">
-              <w14:alpha w14:val="60000"/>
-            </w14:schemeClr>
-          </w14:shadow>
-          <w14:textOutline w14:w="0" w14:cap="flat" w14:cmpd="sng" w14:algn="ctr">
-            <w14:noFill/>
-            <w14:prstDash w14:val="solid"/>
-            <w14:round/>
-          </w14:textOutline>
-        </w:rPr>
-        <w:t> :</w:t>
-      </w:r>
-    </w:p>
-    <w:p>
-      <w:pPr>
-        <w:pStyle w:val="PrformatHTML"/>
-        <w:shd w:val="clear" w:color="auto" w:fill="FFFFFF"/>
-        <w:ind w:left="2340"/>
-        <w:rPr>
-          <w:rFonts w:ascii="Times New Roman" w:hAnsi="Times New Roman" w:cs="Times New Roman"/>
-          <w:color w:val="000000" w:themeColor="text1"/>
-          <w:sz w:val="28"/>
-          <w:szCs w:val="24"/>
-          <w14:shadow w14:blurRad="38100" w14:dist="19050" w14:dir="2700000" w14:sx="100000" w14:sy="100000" w14:kx="0" w14:ky="0" w14:algn="tl">
-            <w14:schemeClr w14:val="dk1">
-              <w14:alpha w14:val="60000"/>
-            </w14:schemeClr>
-          </w14:shadow>
-          <w14:textOutline w14:w="0" w14:cap="flat" w14:cmpd="sng" w14:algn="ctr">
-            <w14:noFill/>
-            <w14:prstDash w14:val="solid"/>
-            <w14:round/>
-          </w14:textOutline>
-        </w:rPr>
-      </w:pPr>
-    </w:p>
-    <w:p>
-      <w:pPr>
-        <w:pStyle w:val="PrformatHTML"/>
-        <w:shd w:val="clear" w:color="auto" w:fill="FFFFFF"/>
-        <w:ind w:left="2340"/>
-        <w:rPr>
-          <w:rFonts w:ascii="Times New Roman" w:hAnsi="Times New Roman" w:cs="Times New Roman"/>
-          <w:color w:val="000000" w:themeColor="text1"/>
-          <w:sz w:val="28"/>
-          <w:szCs w:val="24"/>
-          <w14:shadow w14:blurRad="38100" w14:dist="19050" w14:dir="2700000" w14:sx="100000" w14:sy="100000" w14:kx="0" w14:ky="0" w14:algn="tl">
-            <w14:schemeClr w14:val="dk1">
-              <w14:alpha w14:val="60000"/>
-            </w14:schemeClr>
-          </w14:shadow>
-          <w14:textOutline w14:w="0" w14:cap="flat" w14:cmpd="sng" w14:algn="ctr">
-            <w14:noFill/>
-            <w14:prstDash w14:val="solid"/>
-            <w14:round/>
-          </w14:textOutline>
-        </w:rPr>
-      </w:pPr>
-      <w:r>
-        <w:rPr>
-          <w:rFonts w:ascii="Times New Roman" w:hAnsi="Times New Roman" w:cs="Times New Roman"/>
-          <w:color w:val="000000" w:themeColor="text1"/>
-          <w:sz w:val="28"/>
-          <w:szCs w:val="24"/>
-          <w14:shadow w14:blurRad="38100" w14:dist="19050" w14:dir="2700000" w14:sx="100000" w14:sy="100000" w14:kx="0" w14:ky="0" w14:algn="tl">
-            <w14:schemeClr w14:val="dk1">
-              <w14:alpha w14:val="60000"/>
-            </w14:schemeClr>
-          </w14:shadow>
-          <w14:textOutline w14:w="0" w14:cap="flat" w14:cmpd="sng" w14:algn="ctr">
-            <w14:noFill/>
-            <w14:prstDash w14:val="solid"/>
-            <w14:round/>
-          </w14:textOutline>
-        </w:rPr>
-        <w:t>Si le nom de la balise appartient à l’ensemble : {</w:t>
-      </w:r>
-      <w:r>
-        <w:rPr>
-          <w:rFonts w:ascii="Times New Roman" w:hAnsi="Times New Roman" w:cs="Times New Roman"/>
-          <w:color w:val="000000" w:themeColor="text1"/>
-          <w:sz w:val="28"/>
-          <w:szCs w:val="24"/>
-          <w14:shadow w14:blurRad="38100" w14:dist="19050" w14:dir="2700000" w14:sx="100000" w14:sy="100000" w14:kx="0" w14:ky="0" w14:algn="tl">
-            <w14:schemeClr w14:val="dk1">
-              <w14:alpha w14:val="60000"/>
-            </w14:schemeClr>
-          </w14:shadow>
-          <w14:textOutline w14:w="0" w14:cap="flat" w14:cmpd="sng" w14:algn="ctr">
-            <w14:noFill/>
-            <w14:prstDash w14:val="solid"/>
-            <w14:round/>
-          </w14:textOutline>
-        </w:rPr>
-        <w:t>"article",</w:t>
-      </w:r>
-      <w:r>
-        <w:rPr>
-          <w:rFonts w:ascii="Times New Roman" w:hAnsi="Times New Roman" w:cs="Times New Roman"/>
-          <w:color w:val="000000" w:themeColor="text1"/>
-          <w:sz w:val="28"/>
-          <w:szCs w:val="24"/>
-          <w14:shadow w14:blurRad="38100" w14:dist="19050" w14:dir="2700000" w14:sx="100000" w14:sy="100000" w14:kx="0" w14:ky="0" w14:algn="tl">
-            <w14:schemeClr w14:val="dk1">
-              <w14:alpha w14:val="60000"/>
-            </w14:schemeClr>
-          </w14:shadow>
-          <w14:textOutline w14:w="0" w14:cap="flat" w14:cmpd="sng" w14:algn="ctr">
-            <w14:noFill/>
-            <w14:prstDash w14:val="solid"/>
-            <w14:round/>
-          </w14:textOutline>
-        </w:rPr>
-        <w:t xml:space="preserve"> </w:t>
-      </w:r>
-      <w:r>
-        <w:rPr>
-          <w:rFonts w:ascii="Times New Roman" w:hAnsi="Times New Roman" w:cs="Times New Roman"/>
-          <w:color w:val="000000" w:themeColor="text1"/>
-          <w:sz w:val="28"/>
-          <w:szCs w:val="24"/>
-          <w14:shadow w14:blurRad="38100" w14:dist="19050" w14:dir="2700000" w14:sx="100000" w14:sy="100000" w14:kx="0" w14:ky="0" w14:algn="tl">
-            <w14:schemeClr w14:val="dk1">
-              <w14:alpha w14:val="60000"/>
-            </w14:schemeClr>
-          </w14:shadow>
-          <w14:textOutline w14:w="0" w14:cap="flat" w14:cmpd="sng" w14:algn="ctr">
-            <w14:noFill/>
-            <w14:prstDash w14:val="solid"/>
-            <w14:round/>
-          </w14:textOutline>
-        </w:rPr>
-        <w:t>"</w:t>
-      </w:r>
-      <w:proofErr w:type="spellStart"/>
-      <w:r>
-        <w:rPr>
-          <w:rFonts w:ascii="Times New Roman" w:hAnsi="Times New Roman" w:cs="Times New Roman"/>
-          <w:color w:val="000000" w:themeColor="text1"/>
-          <w:sz w:val="28"/>
-          <w:szCs w:val="24"/>
-          <w14:shadow w14:blurRad="38100" w14:dist="19050" w14:dir="2700000" w14:sx="100000" w14:sy="100000" w14:kx="0" w14:ky="0" w14:algn="tl">
-            <w14:schemeClr w14:val="dk1">
-              <w14:alpha w14:val="60000"/>
-            </w14:schemeClr>
-          </w14:shadow>
-          <w14:textOutline w14:w="0" w14:cap="flat" w14:cmpd="sng" w14:algn="ctr">
-            <w14:noFill/>
-            <w14:prstDash w14:val="solid"/>
-            <w14:round/>
-          </w14:textOutline>
-        </w:rPr>
-        <w:t>inproceedings</w:t>
-      </w:r>
-      <w:proofErr w:type="spellEnd"/>
-      <w:r>
-        <w:rPr>
-          <w:rFonts w:ascii="Times New Roman" w:hAnsi="Times New Roman" w:cs="Times New Roman"/>
-          <w:color w:val="000000" w:themeColor="text1"/>
-          <w:sz w:val="28"/>
-          <w:szCs w:val="24"/>
-          <w14:shadow w14:blurRad="38100" w14:dist="19050" w14:dir="2700000" w14:sx="100000" w14:sy="100000" w14:kx="0" w14:ky="0" w14:algn="tl">
-            <w14:schemeClr w14:val="dk1">
-              <w14:alpha w14:val="60000"/>
-            </w14:schemeClr>
-          </w14:shadow>
-          <w14:textOutline w14:w="0" w14:cap="flat" w14:cmpd="sng" w14:algn="ctr">
-            <w14:noFill/>
-            <w14:prstDash w14:val="solid"/>
-            <w14:round/>
-          </w14:textOutline>
-        </w:rPr>
-        <w:t>",</w:t>
-      </w:r>
-      <w:r>
-        <w:rPr>
-          <w:rFonts w:ascii="Times New Roman" w:hAnsi="Times New Roman" w:cs="Times New Roman"/>
-          <w:color w:val="000000" w:themeColor="text1"/>
-          <w:sz w:val="28"/>
-          <w:szCs w:val="24"/>
-          <w14:shadow w14:blurRad="38100" w14:dist="19050" w14:dir="2700000" w14:sx="100000" w14:sy="100000" w14:kx="0" w14:ky="0" w14:algn="tl">
-            <w14:schemeClr w14:val="dk1">
-              <w14:alpha w14:val="60000"/>
-            </w14:schemeClr>
-          </w14:shadow>
-          <w14:textOutline w14:w="0" w14:cap="flat" w14:cmpd="sng" w14:algn="ctr">
-            <w14:noFill/>
-            <w14:prstDash w14:val="solid"/>
-            <w14:round/>
-          </w14:textOutline>
-        </w:rPr>
-        <w:t xml:space="preserve"> </w:t>
-      </w:r>
-      <w:r>
-        <w:rPr>
-          <w:rFonts w:ascii="Times New Roman" w:hAnsi="Times New Roman" w:cs="Times New Roman"/>
-          <w:color w:val="000000" w:themeColor="text1"/>
-          <w:sz w:val="28"/>
-          <w:szCs w:val="24"/>
-          <w14:shadow w14:blurRad="38100" w14:dist="19050" w14:dir="2700000" w14:sx="100000" w14:sy="100000" w14:kx="0" w14:ky="0" w14:algn="tl">
-            <w14:schemeClr w14:val="dk1">
-              <w14:alpha w14:val="60000"/>
-            </w14:schemeClr>
-          </w14:shadow>
-          <w14:textOutline w14:w="0" w14:cap="flat" w14:cmpd="sng" w14:algn="ctr">
-            <w14:noFill/>
-            <w14:prstDash w14:val="solid"/>
-            <w14:round/>
-          </w14:textOutline>
-        </w:rPr>
-        <w:t>"</w:t>
-      </w:r>
-      <w:proofErr w:type="spellStart"/>
-      <w:r>
-        <w:rPr>
-          <w:rFonts w:ascii="Times New Roman" w:hAnsi="Times New Roman" w:cs="Times New Roman"/>
-          <w:color w:val="000000" w:themeColor="text1"/>
-          <w:sz w:val="28"/>
-          <w:szCs w:val="24"/>
-          <w14:shadow w14:blurRad="38100" w14:dist="19050" w14:dir="2700000" w14:sx="100000" w14:sy="100000" w14:kx="0" w14:ky="0" w14:algn="tl">
-            <w14:schemeClr w14:val="dk1">
-              <w14:alpha w14:val="60000"/>
-            </w14:schemeClr>
-          </w14:shadow>
-          <w14:textOutline w14:w="0" w14:cap="flat" w14:cmpd="sng" w14:algn="ctr">
-            <w14:noFill/>
-            <w14:prstDash w14:val="solid"/>
-            <w14:round/>
-          </w14:textOutline>
-        </w:rPr>
-        <w:t>proceedings</w:t>
-      </w:r>
-      <w:proofErr w:type="spellEnd"/>
-      <w:r>
-        <w:rPr>
-          <w:rFonts w:ascii="Times New Roman" w:hAnsi="Times New Roman" w:cs="Times New Roman"/>
-          <w:color w:val="000000" w:themeColor="text1"/>
-          <w:sz w:val="28"/>
-          <w:szCs w:val="24"/>
-          <w14:shadow w14:blurRad="38100" w14:dist="19050" w14:dir="2700000" w14:sx="100000" w14:sy="100000" w14:kx="0" w14:ky="0" w14:algn="tl">
-            <w14:schemeClr w14:val="dk1">
-              <w14:alpha w14:val="60000"/>
-            </w14:schemeClr>
-          </w14:shadow>
-          <w14:textOutline w14:w="0" w14:cap="flat" w14:cmpd="sng" w14:algn="ctr">
-            <w14:noFill/>
-            <w14:prstDash w14:val="solid"/>
-            <w14:round/>
-          </w14:textOutline>
-        </w:rPr>
-        <w:t>",</w:t>
-      </w:r>
-      <w:r>
-        <w:rPr>
-          <w:rFonts w:ascii="Times New Roman" w:hAnsi="Times New Roman" w:cs="Times New Roman"/>
-          <w:color w:val="000000" w:themeColor="text1"/>
-          <w:sz w:val="28"/>
-          <w:szCs w:val="24"/>
-          <w14:shadow w14:blurRad="38100" w14:dist="19050" w14:dir="2700000" w14:sx="100000" w14:sy="100000" w14:kx="0" w14:ky="0" w14:algn="tl">
-            <w14:schemeClr w14:val="dk1">
-              <w14:alpha w14:val="60000"/>
-            </w14:schemeClr>
-          </w14:shadow>
-          <w14:textOutline w14:w="0" w14:cap="flat" w14:cmpd="sng" w14:algn="ctr">
-            <w14:noFill/>
-            <w14:prstDash w14:val="solid"/>
-            <w14:round/>
-          </w14:textOutline>
-        </w:rPr>
-        <w:t xml:space="preserve"> </w:t>
-      </w:r>
-      <w:r>
-        <w:rPr>
-          <w:rFonts w:ascii="Times New Roman" w:hAnsi="Times New Roman" w:cs="Times New Roman"/>
-          <w:color w:val="000000" w:themeColor="text1"/>
-          <w:sz w:val="28"/>
-          <w:szCs w:val="24"/>
-          <w14:shadow w14:blurRad="38100" w14:dist="19050" w14:dir="2700000" w14:sx="100000" w14:sy="100000" w14:kx="0" w14:ky="0" w14:algn="tl">
-            <w14:schemeClr w14:val="dk1">
-              <w14:alpha w14:val="60000"/>
-            </w14:schemeClr>
-          </w14:shadow>
-          <w14:textOutline w14:w="0" w14:cap="flat" w14:cmpd="sng" w14:algn="ctr">
-            <w14:noFill/>
-            <w14:prstDash w14:val="solid"/>
-            <w14:round/>
-          </w14:textOutline>
-        </w:rPr>
-        <w:t>"book",</w:t>
-      </w:r>
-      <w:r>
-        <w:rPr>
-          <w:rFonts w:ascii="Times New Roman" w:hAnsi="Times New Roman" w:cs="Times New Roman"/>
-          <w:color w:val="000000" w:themeColor="text1"/>
-          <w:sz w:val="28"/>
-          <w:szCs w:val="24"/>
-          <w14:shadow w14:blurRad="38100" w14:dist="19050" w14:dir="2700000" w14:sx="100000" w14:sy="100000" w14:kx="0" w14:ky="0" w14:algn="tl">
-            <w14:schemeClr w14:val="dk1">
-              <w14:alpha w14:val="60000"/>
-            </w14:schemeClr>
-          </w14:shadow>
-          <w14:textOutline w14:w="0" w14:cap="flat" w14:cmpd="sng" w14:algn="ctr">
-            <w14:noFill/>
-            <w14:prstDash w14:val="solid"/>
-            <w14:round/>
-          </w14:textOutline>
-        </w:rPr>
-        <w:t xml:space="preserve"> </w:t>
-      </w:r>
-      <w:r>
-        <w:rPr>
-          <w:rFonts w:ascii="Times New Roman" w:hAnsi="Times New Roman" w:cs="Times New Roman"/>
-          <w:color w:val="000000" w:themeColor="text1"/>
-          <w:sz w:val="28"/>
-          <w:szCs w:val="24"/>
-          <w14:shadow w14:blurRad="38100" w14:dist="19050" w14:dir="2700000" w14:sx="100000" w14:sy="100000" w14:kx="0" w14:ky="0" w14:algn="tl">
-            <w14:schemeClr w14:val="dk1">
-              <w14:alpha w14:val="60000"/>
-            </w14:schemeClr>
-          </w14:shadow>
-          <w14:textOutline w14:w="0" w14:cap="flat" w14:cmpd="sng" w14:algn="ctr">
-            <w14:noFill/>
-            <w14:prstDash w14:val="solid"/>
-            <w14:round/>
-          </w14:textOutline>
-        </w:rPr>
-        <w:t>"</w:t>
-      </w:r>
-      <w:proofErr w:type="spellStart"/>
-      <w:r>
-        <w:rPr>
-          <w:rFonts w:ascii="Times New Roman" w:hAnsi="Times New Roman" w:cs="Times New Roman"/>
-          <w:color w:val="000000" w:themeColor="text1"/>
-          <w:sz w:val="28"/>
-          <w:szCs w:val="24"/>
-          <w14:shadow w14:blurRad="38100" w14:dist="19050" w14:dir="2700000" w14:sx="100000" w14:sy="100000" w14:kx="0" w14:ky="0" w14:algn="tl">
-            <w14:schemeClr w14:val="dk1">
-              <w14:alpha w14:val="60000"/>
-            </w14:schemeClr>
-          </w14:shadow>
-          <w14:textOutline w14:w="0" w14:cap="flat" w14:cmpd="sng" w14:algn="ctr">
-            <w14:noFill/>
-            <w14:prstDash w14:val="solid"/>
-            <w14:round/>
-          </w14:textOutline>
-        </w:rPr>
-        <w:t>incollection</w:t>
-      </w:r>
-      <w:proofErr w:type="spellEnd"/>
-      <w:r>
-        <w:rPr>
-          <w:rFonts w:ascii="Times New Roman" w:hAnsi="Times New Roman" w:cs="Times New Roman"/>
-          <w:color w:val="000000" w:themeColor="text1"/>
-          <w:sz w:val="28"/>
-          <w:szCs w:val="24"/>
-          <w14:shadow w14:blurRad="38100" w14:dist="19050" w14:dir="2700000" w14:sx="100000" w14:sy="100000" w14:kx="0" w14:ky="0" w14:algn="tl">
-            <w14:schemeClr w14:val="dk1">
-              <w14:alpha w14:val="60000"/>
-            </w14:schemeClr>
-          </w14:shadow>
-          <w14:textOutline w14:w="0" w14:cap="flat" w14:cmpd="sng" w14:algn="ctr">
-            <w14:noFill/>
-            <w14:prstDash w14:val="solid"/>
-            <w14:round/>
-          </w14:textOutline>
-        </w:rPr>
-        <w:t>",</w:t>
-      </w:r>
-      <w:r>
-        <w:rPr>
-          <w:rFonts w:ascii="Times New Roman" w:hAnsi="Times New Roman" w:cs="Times New Roman"/>
-          <w:color w:val="000000" w:themeColor="text1"/>
-          <w:sz w:val="28"/>
-          <w:szCs w:val="24"/>
-          <w14:shadow w14:blurRad="38100" w14:dist="19050" w14:dir="2700000" w14:sx="100000" w14:sy="100000" w14:kx="0" w14:ky="0" w14:algn="tl">
-            <w14:schemeClr w14:val="dk1">
-              <w14:alpha w14:val="60000"/>
-            </w14:schemeClr>
-          </w14:shadow>
-          <w14:textOutline w14:w="0" w14:cap="flat" w14:cmpd="sng" w14:algn="ctr">
-            <w14:noFill/>
-            <w14:prstDash w14:val="solid"/>
-            <w14:round/>
-          </w14:textOutline>
-        </w:rPr>
-        <w:t xml:space="preserve"> </w:t>
-      </w:r>
-      <w:r>
-        <w:rPr>
-          <w:rFonts w:ascii="Times New Roman" w:hAnsi="Times New Roman" w:cs="Times New Roman"/>
-          <w:color w:val="000000" w:themeColor="text1"/>
-          <w:sz w:val="28"/>
-          <w:szCs w:val="24"/>
-          <w14:shadow w14:blurRad="38100" w14:dist="19050" w14:dir="2700000" w14:sx="100000" w14:sy="100000" w14:kx="0" w14:ky="0" w14:algn="tl">
-            <w14:schemeClr w14:val="dk1">
-              <w14:alpha w14:val="60000"/>
-            </w14:schemeClr>
-          </w14:shadow>
-          <w14:textOutline w14:w="0" w14:cap="flat" w14:cmpd="sng" w14:algn="ctr">
-            <w14:noFill/>
-            <w14:prstDash w14:val="solid"/>
-            <w14:round/>
-          </w14:textOutline>
-        </w:rPr>
-        <w:t>"</w:t>
-      </w:r>
-      <w:proofErr w:type="spellStart"/>
-      <w:r>
-        <w:rPr>
-          <w:rFonts w:ascii="Times New Roman" w:hAnsi="Times New Roman" w:cs="Times New Roman"/>
-          <w:color w:val="000000" w:themeColor="text1"/>
-          <w:sz w:val="28"/>
-          <w:szCs w:val="24"/>
-          <w14:shadow w14:blurRad="38100" w14:dist="19050" w14:dir="2700000" w14:sx="100000" w14:sy="100000" w14:kx="0" w14:ky="0" w14:algn="tl">
-            <w14:schemeClr w14:val="dk1">
-              <w14:alpha w14:val="60000"/>
-            </w14:schemeClr>
-          </w14:shadow>
-          <w14:textOutline w14:w="0" w14:cap="flat" w14:cmpd="sng" w14:algn="ctr">
-            <w14:noFill/>
-            <w14:prstDash w14:val="solid"/>
-            <w14:round/>
-          </w14:textOutline>
-        </w:rPr>
-        <w:t>phdthesis</w:t>
-      </w:r>
-      <w:proofErr w:type="spellEnd"/>
-      <w:r>
-        <w:rPr>
-          <w:rFonts w:ascii="Times New Roman" w:hAnsi="Times New Roman" w:cs="Times New Roman"/>
-          <w:color w:val="000000" w:themeColor="text1"/>
-          <w:sz w:val="28"/>
-          <w:szCs w:val="24"/>
-          <w14:shadow w14:blurRad="38100" w14:dist="19050" w14:dir="2700000" w14:sx="100000" w14:sy="100000" w14:kx="0" w14:ky="0" w14:algn="tl">
-            <w14:schemeClr w14:val="dk1">
-              <w14:alpha w14:val="60000"/>
-            </w14:schemeClr>
-          </w14:shadow>
-          <w14:textOutline w14:w="0" w14:cap="flat" w14:cmpd="sng" w14:algn="ctr">
-            <w14:noFill/>
-            <w14:prstDash w14:val="solid"/>
-            <w14:round/>
-          </w14:textOutline>
-        </w:rPr>
-        <w:t>",</w:t>
-      </w:r>
-      <w:r>
-        <w:rPr>
-          <w:rFonts w:ascii="Times New Roman" w:hAnsi="Times New Roman" w:cs="Times New Roman"/>
-          <w:color w:val="000000" w:themeColor="text1"/>
-          <w:sz w:val="28"/>
-          <w:szCs w:val="24"/>
-          <w14:shadow w14:blurRad="38100" w14:dist="19050" w14:dir="2700000" w14:sx="100000" w14:sy="100000" w14:kx="0" w14:ky="0" w14:algn="tl">
-            <w14:schemeClr w14:val="dk1">
-              <w14:alpha w14:val="60000"/>
-            </w14:schemeClr>
-          </w14:shadow>
-          <w14:textOutline w14:w="0" w14:cap="flat" w14:cmpd="sng" w14:algn="ctr">
-            <w14:noFill/>
-            <w14:prstDash w14:val="solid"/>
-            <w14:round/>
-          </w14:textOutline>
-        </w:rPr>
-        <w:t xml:space="preserve"> </w:t>
-      </w:r>
-      <w:r>
-        <w:rPr>
-          <w:rFonts w:ascii="Times New Roman" w:hAnsi="Times New Roman" w:cs="Times New Roman"/>
-          <w:color w:val="000000" w:themeColor="text1"/>
-          <w:sz w:val="28"/>
-          <w:szCs w:val="24"/>
-          <w14:shadow w14:blurRad="38100" w14:dist="19050" w14:dir="2700000" w14:sx="100000" w14:sy="100000" w14:kx="0" w14:ky="0" w14:algn="tl">
-            <w14:schemeClr w14:val="dk1">
-              <w14:alpha w14:val="60000"/>
-            </w14:schemeClr>
-          </w14:shadow>
-          <w14:textOutline w14:w="0" w14:cap="flat" w14:cmpd="sng" w14:algn="ctr">
-            <w14:noFill/>
-            <w14:prstDash w14:val="solid"/>
-            <w14:round/>
-          </w14:textOutline>
-        </w:rPr>
-        <w:t>"</w:t>
-      </w:r>
-      <w:proofErr w:type="spellStart"/>
-      <w:r>
-        <w:rPr>
-          <w:rFonts w:ascii="Times New Roman" w:hAnsi="Times New Roman" w:cs="Times New Roman"/>
-          <w:color w:val="000000" w:themeColor="text1"/>
-          <w:sz w:val="28"/>
-          <w:szCs w:val="24"/>
-          <w14:shadow w14:blurRad="38100" w14:dist="19050" w14:dir="2700000" w14:sx="100000" w14:sy="100000" w14:kx="0" w14:ky="0" w14:algn="tl">
-            <w14:schemeClr w14:val="dk1">
-              <w14:alpha w14:val="60000"/>
-            </w14:schemeClr>
-          </w14:shadow>
-          <w14:textOutline w14:w="0" w14:cap="flat" w14:cmpd="sng" w14:algn="ctr">
-            <w14:noFill/>
-            <w14:prstDash w14:val="solid"/>
-            <w14:round/>
-          </w14:textOutline>
-        </w:rPr>
-        <w:t>masterthesis</w:t>
-      </w:r>
-      <w:proofErr w:type="spellEnd"/>
-      <w:r>
-        <w:rPr>
-          <w:rFonts w:ascii="Times New Roman" w:hAnsi="Times New Roman" w:cs="Times New Roman"/>
-          <w:color w:val="000000" w:themeColor="text1"/>
-          <w:sz w:val="28"/>
-          <w:szCs w:val="24"/>
-          <w14:shadow w14:blurRad="38100" w14:dist="19050" w14:dir="2700000" w14:sx="100000" w14:sy="100000" w14:kx="0" w14:ky="0" w14:algn="tl">
-            <w14:schemeClr w14:val="dk1">
-              <w14:alpha w14:val="60000"/>
-            </w14:schemeClr>
-          </w14:shadow>
-          <w14:textOutline w14:w="0" w14:cap="flat" w14:cmpd="sng" w14:algn="ctr">
-            <w14:noFill/>
-            <w14:prstDash w14:val="solid"/>
-            <w14:round/>
-          </w14:textOutline>
-        </w:rPr>
-        <w:t>"</w:t>
-      </w:r>
-      <w:r>
-        <w:rPr>
-          <w:rFonts w:ascii="Times New Roman" w:hAnsi="Times New Roman" w:cs="Times New Roman"/>
-          <w:color w:val="000000" w:themeColor="text1"/>
-          <w:sz w:val="28"/>
-          <w:szCs w:val="24"/>
-          <w14:shadow w14:blurRad="38100" w14:dist="19050" w14:dir="2700000" w14:sx="100000" w14:sy="100000" w14:kx="0" w14:ky="0" w14:algn="tl">
-            <w14:schemeClr w14:val="dk1">
-              <w14:alpha w14:val="60000"/>
-            </w14:schemeClr>
-          </w14:shadow>
-          <w14:textOutline w14:w="0" w14:cap="flat" w14:cmpd="sng" w14:algn="ctr">
-            <w14:noFill/>
-            <w14:prstDash w14:val="solid"/>
-            <w14:round/>
-          </w14:textOutline>
-        </w:rPr>
-        <w:t>} (</w:t>
-      </w:r>
-      <w:proofErr w:type="spellStart"/>
-      <w:proofErr w:type="gramStart"/>
+        <w:t xml:space="preserve">Si le nom de la balise appartient à l’ensemble : </w:t>
+      </w:r>
       <w:r>
         <w:rPr>
           <w:rFonts w:ascii="Times New Roman" w:hAnsi="Times New Roman" w:cs="Times New Roman"/>
@@ -1700,9 +1019,8 @@
             <w14:round/>
           </w14:textOutline>
         </w:rPr>
-        <w:t>.publications</w:t>
-      </w:r>
-      <w:proofErr w:type="gramEnd"/>
+        <w:t>.publications_index</w:t>
+      </w:r>
       <w:r>
         <w:rPr>
           <w:rFonts w:ascii="Times New Roman" w:hAnsi="Times New Roman" w:cs="Times New Roman"/>
@@ -1720,9 +1038,8 @@
             <w14:round/>
           </w14:textOutline>
         </w:rPr>
-        <w:t>_index</w:t>
-      </w:r>
-      <w:proofErr w:type="spellEnd"/>
+        <w:t xml:space="preserve"> </w:t>
+      </w:r>
       <w:r>
         <w:rPr>
           <w:rFonts w:ascii="Times New Roman" w:hAnsi="Times New Roman" w:cs="Times New Roman"/>
@@ -1740,9 +1057,27 @@
             <w14:round/>
           </w14:textOutline>
         </w:rPr>
-        <w:t xml:space="preserve">) , alors je mets le nom de cette variable dans </w:t>
-      </w:r>
-      <w:proofErr w:type="spellStart"/>
+        <w:t xml:space="preserve"> = </w:t>
+      </w:r>
+      <w:r>
+        <w:rPr>
+          <w:rFonts w:ascii="Times New Roman" w:hAnsi="Times New Roman" w:cs="Times New Roman"/>
+          <w:color w:val="000000" w:themeColor="text1"/>
+          <w:sz w:val="28"/>
+          <w:szCs w:val="24"/>
+          <w14:shadow w14:blurRad="38100" w14:dist="19050" w14:dir="2700000" w14:sx="100000" w14:sy="100000" w14:kx="0" w14:ky="0" w14:algn="tl">
+            <w14:schemeClr w14:val="dk1">
+              <w14:alpha w14:val="60000"/>
+            </w14:schemeClr>
+          </w14:shadow>
+          <w14:textOutline w14:w="0" w14:cap="flat" w14:cmpd="sng" w14:algn="ctr">
+            <w14:noFill/>
+            <w14:prstDash w14:val="solid"/>
+            <w14:round/>
+          </w14:textOutline>
+        </w:rPr>
+        <w:t xml:space="preserve">{"article", "inproceedings", "proceedings", "book", "incollection", "phdthesis", "masterthesis"}  , alors je mets le nom de cette variable dans </w:t>
+      </w:r>
       <w:r>
         <w:rPr>
           <w:rFonts w:ascii="Times New Roman" w:hAnsi="Times New Roman" w:cs="Times New Roman"/>
@@ -1780,9 +1115,8 @@
             <w14:round/>
           </w14:textOutline>
         </w:rPr>
-        <w:t>.publicationBalise</w:t>
-      </w:r>
-      <w:proofErr w:type="spellEnd"/>
+        <w:t xml:space="preserve">.publicationBalise pour pouvoir détecter par la suite, la fermeture de </w:t>
+      </w:r>
       <w:r>
         <w:rPr>
           <w:rFonts w:ascii="Times New Roman" w:hAnsi="Times New Roman" w:cs="Times New Roman"/>
@@ -1800,7 +1134,7 @@
             <w14:round/>
           </w14:textOutline>
         </w:rPr>
-        <w:t xml:space="preserve"> pour pouvoir détecter par la suite, la fermeture de </w:t>
+        <w:t>cette balise principale</w:t>
       </w:r>
       <w:r>
         <w:rPr>
@@ -1819,9 +1153,14 @@
             <w14:round/>
           </w14:textOutline>
         </w:rPr>
-        <w:t>cette balise principale</w:t>
-      </w:r>
-      <w:r>
+        <w:t>.</w:t>
+      </w:r>
+    </w:p>
+    <w:p>
+      <w:pPr>
+        <w:pStyle w:val="PrformatHTML"/>
+        <w:shd w:val="clear" w:color="auto" w:fill="FFFFFF"/>
+        <w:ind w:left="2340"/>
         <w:rPr>
           <w:rFonts w:ascii="Times New Roman" w:hAnsi="Times New Roman" w:cs="Times New Roman"/>
           <w:color w:val="000000" w:themeColor="text1"/>
@@ -1838,14 +1177,16 @@
             <w14:round/>
           </w14:textOutline>
         </w:rPr>
-        <w:t>.</w:t>
-      </w:r>
+      </w:pPr>
     </w:p>
     <w:p>
       <w:pPr>
         <w:pStyle w:val="PrformatHTML"/>
+        <w:numPr>
+          <w:ilvl w:val="1"/>
+          <w:numId w:val="18"/>
+        </w:numPr>
         <w:shd w:val="clear" w:color="auto" w:fill="FFFFFF"/>
-        <w:ind w:left="2340"/>
         <w:rPr>
           <w:rFonts w:ascii="Times New Roman" w:hAnsi="Times New Roman" w:cs="Times New Roman"/>
           <w:color w:val="000000" w:themeColor="text1"/>
@@ -1863,15 +1204,7 @@
           </w14:textOutline>
         </w:rPr>
       </w:pPr>
-    </w:p>
-    <w:p>
-      <w:pPr>
-        <w:pStyle w:val="PrformatHTML"/>
-        <w:numPr>
-          <w:ilvl w:val="1"/>
-          <w:numId w:val="18"/>
-        </w:numPr>
-        <w:shd w:val="clear" w:color="auto" w:fill="FFFFFF"/>
+      <w:r>
         <w:rPr>
           <w:rFonts w:ascii="Times New Roman" w:hAnsi="Times New Roman" w:cs="Times New Roman"/>
           <w:color w:val="000000" w:themeColor="text1"/>
@@ -1888,8 +1221,14 @@
             <w14:round/>
           </w14:textOutline>
         </w:rPr>
-      </w:pPr>
-      <w:r>
+        <w:t xml:space="preserve">De type  fieldBalise : </w:t>
+      </w:r>
+    </w:p>
+    <w:p>
+      <w:pPr>
+        <w:pStyle w:val="PrformatHTML"/>
+        <w:shd w:val="clear" w:color="auto" w:fill="FFFFFF"/>
+        <w:ind w:left="1800"/>
         <w:rPr>
           <w:rFonts w:ascii="Times New Roman" w:hAnsi="Times New Roman" w:cs="Times New Roman"/>
           <w:color w:val="000000" w:themeColor="text1"/>
@@ -1906,10 +1245,13 @@
             <w14:round/>
           </w14:textOutline>
         </w:rPr>
-        <w:t xml:space="preserve">De </w:t>
-      </w:r>
-      <w:proofErr w:type="gramStart"/>
-      <w:r>
+      </w:pPr>
+    </w:p>
+    <w:p>
+      <w:pPr>
+        <w:pStyle w:val="PrformatHTML"/>
+        <w:shd w:val="clear" w:color="auto" w:fill="FFFFFF"/>
+        <w:ind w:left="2340"/>
         <w:rPr>
           <w:rFonts w:ascii="Times New Roman" w:hAnsi="Times New Roman" w:cs="Times New Roman"/>
           <w:color w:val="000000" w:themeColor="text1"/>
@@ -1926,9 +1268,7 @@
             <w14:round/>
           </w14:textOutline>
         </w:rPr>
-        <w:t xml:space="preserve">type  </w:t>
-      </w:r>
-      <w:proofErr w:type="spellStart"/>
+      </w:pPr>
       <w:r>
         <w:rPr>
           <w:rFonts w:ascii="Times New Roman" w:hAnsi="Times New Roman" w:cs="Times New Roman"/>
@@ -1946,10 +1286,8 @@
             <w14:round/>
           </w14:textOutline>
         </w:rPr>
-        <w:t>fieldBalise</w:t>
-      </w:r>
-      <w:proofErr w:type="spellEnd"/>
-      <w:proofErr w:type="gramEnd"/>
+        <w:t>Je fais la même chose pour les balises secondaires (qui sont les att</w:t>
+      </w:r>
       <w:r>
         <w:rPr>
           <w:rFonts w:ascii="Times New Roman" w:hAnsi="Times New Roman" w:cs="Times New Roman"/>
@@ -1967,14 +1305,9 @@
             <w14:round/>
           </w14:textOutline>
         </w:rPr>
-        <w:t xml:space="preserve"> : </w:t>
-      </w:r>
-    </w:p>
-    <w:p>
-      <w:pPr>
-        <w:pStyle w:val="PrformatHTML"/>
-        <w:shd w:val="clear" w:color="auto" w:fill="FFFFFF"/>
-        <w:ind w:left="1800"/>
+        <w:t>r</w:t>
+      </w:r>
+      <w:r>
         <w:rPr>
           <w:rFonts w:ascii="Times New Roman" w:hAnsi="Times New Roman" w:cs="Times New Roman"/>
           <w:color w:val="000000" w:themeColor="text1"/>
@@ -1991,88 +1324,7 @@
             <w14:round/>
           </w14:textOutline>
         </w:rPr>
-      </w:pPr>
-    </w:p>
-    <w:p>
-      <w:pPr>
-        <w:pStyle w:val="PrformatHTML"/>
-        <w:shd w:val="clear" w:color="auto" w:fill="FFFFFF"/>
-        <w:ind w:left="2340"/>
-        <w:rPr>
-          <w:rFonts w:ascii="Times New Roman" w:hAnsi="Times New Roman" w:cs="Times New Roman"/>
-          <w:color w:val="000000" w:themeColor="text1"/>
-          <w:sz w:val="28"/>
-          <w:szCs w:val="24"/>
-          <w14:shadow w14:blurRad="38100" w14:dist="19050" w14:dir="2700000" w14:sx="100000" w14:sy="100000" w14:kx="0" w14:ky="0" w14:algn="tl">
-            <w14:schemeClr w14:val="dk1">
-              <w14:alpha w14:val="60000"/>
-            </w14:schemeClr>
-          </w14:shadow>
-          <w14:textOutline w14:w="0" w14:cap="flat" w14:cmpd="sng" w14:algn="ctr">
-            <w14:noFill/>
-            <w14:prstDash w14:val="solid"/>
-            <w14:round/>
-          </w14:textOutline>
-        </w:rPr>
-      </w:pPr>
-      <w:r>
-        <w:rPr>
-          <w:rFonts w:ascii="Times New Roman" w:hAnsi="Times New Roman" w:cs="Times New Roman"/>
-          <w:color w:val="000000" w:themeColor="text1"/>
-          <w:sz w:val="28"/>
-          <w:szCs w:val="24"/>
-          <w14:shadow w14:blurRad="38100" w14:dist="19050" w14:dir="2700000" w14:sx="100000" w14:sy="100000" w14:kx="0" w14:ky="0" w14:algn="tl">
-            <w14:schemeClr w14:val="dk1">
-              <w14:alpha w14:val="60000"/>
-            </w14:schemeClr>
-          </w14:shadow>
-          <w14:textOutline w14:w="0" w14:cap="flat" w14:cmpd="sng" w14:algn="ctr">
-            <w14:noFill/>
-            <w14:prstDash w14:val="solid"/>
-            <w14:round/>
-          </w14:textOutline>
-        </w:rPr>
-        <w:t xml:space="preserve">Je fais la même chose pour les balises secondaires (qui sont les </w:t>
-      </w:r>
-      <w:proofErr w:type="spellStart"/>
-      <w:r>
-        <w:rPr>
-          <w:rFonts w:ascii="Times New Roman" w:hAnsi="Times New Roman" w:cs="Times New Roman"/>
-          <w:color w:val="000000" w:themeColor="text1"/>
-          <w:sz w:val="28"/>
-          <w:szCs w:val="24"/>
-          <w14:shadow w14:blurRad="38100" w14:dist="19050" w14:dir="2700000" w14:sx="100000" w14:sy="100000" w14:kx="0" w14:ky="0" w14:algn="tl">
-            <w14:schemeClr w14:val="dk1">
-              <w14:alpha w14:val="60000"/>
-            </w14:schemeClr>
-          </w14:shadow>
-          <w14:textOutline w14:w="0" w14:cap="flat" w14:cmpd="sng" w14:algn="ctr">
-            <w14:noFill/>
-            <w14:prstDash w14:val="solid"/>
-            <w14:round/>
-          </w14:textOutline>
-        </w:rPr>
-        <w:t>attibuts</w:t>
-      </w:r>
-      <w:proofErr w:type="spellEnd"/>
-      <w:r>
-        <w:rPr>
-          <w:rFonts w:ascii="Times New Roman" w:hAnsi="Times New Roman" w:cs="Times New Roman"/>
-          <w:color w:val="000000" w:themeColor="text1"/>
-          <w:sz w:val="28"/>
-          <w:szCs w:val="24"/>
-          <w14:shadow w14:blurRad="38100" w14:dist="19050" w14:dir="2700000" w14:sx="100000" w14:sy="100000" w14:kx="0" w14:ky="0" w14:algn="tl">
-            <w14:schemeClr w14:val="dk1">
-              <w14:alpha w14:val="60000"/>
-            </w14:schemeClr>
-          </w14:shadow>
-          <w14:textOutline w14:w="0" w14:cap="flat" w14:cmpd="sng" w14:algn="ctr">
-            <w14:noFill/>
-            <w14:prstDash w14:val="solid"/>
-            <w14:round/>
-          </w14:textOutline>
-        </w:rPr>
-        <w:t xml:space="preserve"> des balises principales)</w:t>
+        <w:t>ibuts des balises principales)</w:t>
       </w:r>
     </w:p>
     <w:p>
@@ -2138,6 +1390,7 @@
             <w14:round/>
           </w14:textOutline>
         </w:rPr>
+        <w:lastRenderedPageBreak/>
         <w:t>Balise fermante</w:t>
       </w:r>
     </w:p>
@@ -2183,7 +1436,6 @@
         </w:rPr>
         <w:t xml:space="preserve">De type </w:t>
       </w:r>
-      <w:proofErr w:type="spellStart"/>
       <w:r>
         <w:rPr>
           <w:rFonts w:ascii="Times New Roman" w:hAnsi="Times New Roman" w:cs="Times New Roman"/>
@@ -2200,10 +1452,12 @@
             <w14:round/>
           </w14:textOutline>
         </w:rPr>
-        <w:t>publicationBalise</w:t>
-      </w:r>
-      <w:proofErr w:type="spellEnd"/>
-      <w:r>
+        <w:t>publicationBalise :</w:t>
+      </w:r>
+    </w:p>
+    <w:p>
+      <w:pPr>
+        <w:ind w:left="2340"/>
         <w:rPr>
           <w:rFonts w:ascii="Times New Roman" w:hAnsi="Times New Roman" w:cs="Times New Roman"/>
           <w:color w:val="000000" w:themeColor="text1"/>
@@ -2219,12 +1473,8 @@
             <w14:round/>
           </w14:textOutline>
         </w:rPr>
-        <w:t> :</w:t>
-      </w:r>
-    </w:p>
-    <w:p>
-      <w:pPr>
-        <w:ind w:left="2340"/>
+      </w:pPr>
+      <w:r>
         <w:rPr>
           <w:rFonts w:ascii="Times New Roman" w:hAnsi="Times New Roman" w:cs="Times New Roman"/>
           <w:color w:val="000000" w:themeColor="text1"/>
@@ -2240,8 +1490,16 @@
             <w14:round/>
           </w14:textOutline>
         </w:rPr>
-      </w:pPr>
-      <w:r>
+        <w:t>Je sauvegarde la structure sur le disque dur puis je réinitialise toutes les variables, pour pouvoir recommencer à parser une autre balise « publicationBalise »</w:t>
+      </w:r>
+    </w:p>
+    <w:p>
+      <w:pPr>
+        <w:pStyle w:val="Pardeliste"/>
+        <w:numPr>
+          <w:ilvl w:val="1"/>
+          <w:numId w:val="18"/>
+        </w:numPr>
         <w:rPr>
           <w:rFonts w:ascii="Times New Roman" w:hAnsi="Times New Roman" w:cs="Times New Roman"/>
           <w:color w:val="000000" w:themeColor="text1"/>
@@ -2257,10 +1515,7 @@
             <w14:round/>
           </w14:textOutline>
         </w:rPr>
-        <w:lastRenderedPageBreak/>
-        <w:t xml:space="preserve">Je sauvegarde la structure sur le disque dur puis je réinitialise toutes les variables, pour pouvoir recommencer à </w:t>
-      </w:r>
-      <w:proofErr w:type="spellStart"/>
+      </w:pPr>
       <w:r>
         <w:rPr>
           <w:rFonts w:ascii="Times New Roman" w:hAnsi="Times New Roman" w:cs="Times New Roman"/>
@@ -2277,10 +1532,12 @@
             <w14:round/>
           </w14:textOutline>
         </w:rPr>
-        <w:t>parser</w:t>
-      </w:r>
-      <w:proofErr w:type="spellEnd"/>
-      <w:r>
+        <w:t>De type fieldBalise :</w:t>
+      </w:r>
+    </w:p>
+    <w:p>
+      <w:pPr>
+        <w:ind w:left="2340"/>
         <w:rPr>
           <w:rFonts w:ascii="Times New Roman" w:hAnsi="Times New Roman" w:cs="Times New Roman"/>
           <w:color w:val="000000" w:themeColor="text1"/>
@@ -2296,9 +1553,7 @@
             <w14:round/>
           </w14:textOutline>
         </w:rPr>
-        <w:t xml:space="preserve"> une autre balise « </w:t>
-      </w:r>
-      <w:proofErr w:type="spellStart"/>
+      </w:pPr>
       <w:r>
         <w:rPr>
           <w:rFonts w:ascii="Times New Roman" w:hAnsi="Times New Roman" w:cs="Times New Roman"/>
@@ -2315,220 +1570,7 @@
             <w14:round/>
           </w14:textOutline>
         </w:rPr>
-        <w:t>publicationBalise</w:t>
-      </w:r>
-      <w:proofErr w:type="spellEnd"/>
-      <w:r>
-        <w:rPr>
-          <w:rFonts w:ascii="Times New Roman" w:hAnsi="Times New Roman" w:cs="Times New Roman"/>
-          <w:color w:val="000000" w:themeColor="text1"/>
-          <w:sz w:val="28"/>
-          <w14:shadow w14:blurRad="38100" w14:dist="19050" w14:dir="2700000" w14:sx="100000" w14:sy="100000" w14:kx="0" w14:ky="0" w14:algn="tl">
-            <w14:schemeClr w14:val="dk1">
-              <w14:alpha w14:val="60000"/>
-            </w14:schemeClr>
-          </w14:shadow>
-          <w14:textOutline w14:w="0" w14:cap="flat" w14:cmpd="sng" w14:algn="ctr">
-            <w14:noFill/>
-            <w14:prstDash w14:val="solid"/>
-            <w14:round/>
-          </w14:textOutline>
-        </w:rPr>
-        <w:t> »</w:t>
-      </w:r>
-    </w:p>
-    <w:p>
-      <w:pPr>
-        <w:pStyle w:val="Pardeliste"/>
-        <w:numPr>
-          <w:ilvl w:val="1"/>
-          <w:numId w:val="18"/>
-        </w:numPr>
-        <w:rPr>
-          <w:rFonts w:ascii="Times New Roman" w:hAnsi="Times New Roman" w:cs="Times New Roman"/>
-          <w:color w:val="000000" w:themeColor="text1"/>
-          <w:sz w:val="28"/>
-          <w14:shadow w14:blurRad="38100" w14:dist="19050" w14:dir="2700000" w14:sx="100000" w14:sy="100000" w14:kx="0" w14:ky="0" w14:algn="tl">
-            <w14:schemeClr w14:val="dk1">
-              <w14:alpha w14:val="60000"/>
-            </w14:schemeClr>
-          </w14:shadow>
-          <w14:textOutline w14:w="0" w14:cap="flat" w14:cmpd="sng" w14:algn="ctr">
-            <w14:noFill/>
-            <w14:prstDash w14:val="solid"/>
-            <w14:round/>
-          </w14:textOutline>
-        </w:rPr>
-      </w:pPr>
-      <w:r>
-        <w:rPr>
-          <w:rFonts w:ascii="Times New Roman" w:hAnsi="Times New Roman" w:cs="Times New Roman"/>
-          <w:color w:val="000000" w:themeColor="text1"/>
-          <w:sz w:val="28"/>
-          <w14:shadow w14:blurRad="38100" w14:dist="19050" w14:dir="2700000" w14:sx="100000" w14:sy="100000" w14:kx="0" w14:ky="0" w14:algn="tl">
-            <w14:schemeClr w14:val="dk1">
-              <w14:alpha w14:val="60000"/>
-            </w14:schemeClr>
-          </w14:shadow>
-          <w14:textOutline w14:w="0" w14:cap="flat" w14:cmpd="sng" w14:algn="ctr">
-            <w14:noFill/>
-            <w14:prstDash w14:val="solid"/>
-            <w14:round/>
-          </w14:textOutline>
-        </w:rPr>
-        <w:t xml:space="preserve">De type </w:t>
-      </w:r>
-      <w:proofErr w:type="spellStart"/>
-      <w:r>
-        <w:rPr>
-          <w:rFonts w:ascii="Times New Roman" w:hAnsi="Times New Roman" w:cs="Times New Roman"/>
-          <w:color w:val="000000" w:themeColor="text1"/>
-          <w:sz w:val="28"/>
-          <w14:shadow w14:blurRad="38100" w14:dist="19050" w14:dir="2700000" w14:sx="100000" w14:sy="100000" w14:kx="0" w14:ky="0" w14:algn="tl">
-            <w14:schemeClr w14:val="dk1">
-              <w14:alpha w14:val="60000"/>
-            </w14:schemeClr>
-          </w14:shadow>
-          <w14:textOutline w14:w="0" w14:cap="flat" w14:cmpd="sng" w14:algn="ctr">
-            <w14:noFill/>
-            <w14:prstDash w14:val="solid"/>
-            <w14:round/>
-          </w14:textOutline>
-        </w:rPr>
-        <w:t>fieldBalise</w:t>
-      </w:r>
-      <w:proofErr w:type="spellEnd"/>
-      <w:r>
-        <w:rPr>
-          <w:rFonts w:ascii="Times New Roman" w:hAnsi="Times New Roman" w:cs="Times New Roman"/>
-          <w:color w:val="000000" w:themeColor="text1"/>
-          <w:sz w:val="28"/>
-          <w14:shadow w14:blurRad="38100" w14:dist="19050" w14:dir="2700000" w14:sx="100000" w14:sy="100000" w14:kx="0" w14:ky="0" w14:algn="tl">
-            <w14:schemeClr w14:val="dk1">
-              <w14:alpha w14:val="60000"/>
-            </w14:schemeClr>
-          </w14:shadow>
-          <w14:textOutline w14:w="0" w14:cap="flat" w14:cmpd="sng" w14:algn="ctr">
-            <w14:noFill/>
-            <w14:prstDash w14:val="solid"/>
-            <w14:round/>
-          </w14:textOutline>
-        </w:rPr>
-        <w:t> :</w:t>
-      </w:r>
-    </w:p>
-    <w:p>
-      <w:pPr>
-        <w:ind w:left="2340"/>
-        <w:rPr>
-          <w:rFonts w:ascii="Times New Roman" w:hAnsi="Times New Roman" w:cs="Times New Roman"/>
-          <w:color w:val="000000" w:themeColor="text1"/>
-          <w:sz w:val="28"/>
-          <w14:shadow w14:blurRad="38100" w14:dist="19050" w14:dir="2700000" w14:sx="100000" w14:sy="100000" w14:kx="0" w14:ky="0" w14:algn="tl">
-            <w14:schemeClr w14:val="dk1">
-              <w14:alpha w14:val="60000"/>
-            </w14:schemeClr>
-          </w14:shadow>
-          <w14:textOutline w14:w="0" w14:cap="flat" w14:cmpd="sng" w14:algn="ctr">
-            <w14:noFill/>
-            <w14:prstDash w14:val="solid"/>
-            <w14:round/>
-          </w14:textOutline>
-        </w:rPr>
-      </w:pPr>
-      <w:r>
-        <w:rPr>
-          <w:rFonts w:ascii="Times New Roman" w:hAnsi="Times New Roman" w:cs="Times New Roman"/>
-          <w:color w:val="000000" w:themeColor="text1"/>
-          <w:sz w:val="28"/>
-          <w14:shadow w14:blurRad="38100" w14:dist="19050" w14:dir="2700000" w14:sx="100000" w14:sy="100000" w14:kx="0" w14:ky="0" w14:algn="tl">
-            <w14:schemeClr w14:val="dk1">
-              <w14:alpha w14:val="60000"/>
-            </w14:schemeClr>
-          </w14:shadow>
-          <w14:textOutline w14:w="0" w14:cap="flat" w14:cmpd="sng" w14:algn="ctr">
-            <w14:noFill/>
-            <w14:prstDash w14:val="solid"/>
-            <w14:round/>
-          </w14:textOutline>
-        </w:rPr>
-        <w:t xml:space="preserve">Je </w:t>
-      </w:r>
-      <w:proofErr w:type="spellStart"/>
-      <w:r>
-        <w:rPr>
-          <w:rFonts w:ascii="Times New Roman" w:hAnsi="Times New Roman" w:cs="Times New Roman"/>
-          <w:color w:val="000000" w:themeColor="text1"/>
-          <w:sz w:val="28"/>
-          <w14:shadow w14:blurRad="38100" w14:dist="19050" w14:dir="2700000" w14:sx="100000" w14:sy="100000" w14:kx="0" w14:ky="0" w14:algn="tl">
-            <w14:schemeClr w14:val="dk1">
-              <w14:alpha w14:val="60000"/>
-            </w14:schemeClr>
-          </w14:shadow>
-          <w14:textOutline w14:w="0" w14:cap="flat" w14:cmpd="sng" w14:algn="ctr">
-            <w14:noFill/>
-            <w14:prstDash w14:val="solid"/>
-            <w14:round/>
-          </w14:textOutline>
-        </w:rPr>
-        <w:t>reinitialise</w:t>
-      </w:r>
-      <w:proofErr w:type="spellEnd"/>
-      <w:r>
-        <w:rPr>
-          <w:rFonts w:ascii="Times New Roman" w:hAnsi="Times New Roman" w:cs="Times New Roman"/>
-          <w:color w:val="000000" w:themeColor="text1"/>
-          <w:sz w:val="28"/>
-          <w14:shadow w14:blurRad="38100" w14:dist="19050" w14:dir="2700000" w14:sx="100000" w14:sy="100000" w14:kx="0" w14:ky="0" w14:algn="tl">
-            <w14:schemeClr w14:val="dk1">
-              <w14:alpha w14:val="60000"/>
-            </w14:schemeClr>
-          </w14:shadow>
-          <w14:textOutline w14:w="0" w14:cap="flat" w14:cmpd="sng" w14:algn="ctr">
-            <w14:noFill/>
-            <w14:prstDash w14:val="solid"/>
-            <w14:round/>
-          </w14:textOutline>
-        </w:rPr>
-        <w:t xml:space="preserve"> uniquement la variable « </w:t>
-      </w:r>
-      <w:proofErr w:type="spellStart"/>
-      <w:r>
-        <w:rPr>
-          <w:rFonts w:ascii="Times New Roman" w:hAnsi="Times New Roman" w:cs="Times New Roman"/>
-          <w:color w:val="000000" w:themeColor="text1"/>
-          <w:sz w:val="28"/>
-          <w14:shadow w14:blurRad="38100" w14:dist="19050" w14:dir="2700000" w14:sx="100000" w14:sy="100000" w14:kx="0" w14:ky="0" w14:algn="tl">
-            <w14:schemeClr w14:val="dk1">
-              <w14:alpha w14:val="60000"/>
-            </w14:schemeClr>
-          </w14:shadow>
-          <w14:textOutline w14:w="0" w14:cap="flat" w14:cmpd="sng" w14:algn="ctr">
-            <w14:noFill/>
-            <w14:prstDash w14:val="solid"/>
-            <w14:round/>
-          </w14:textOutline>
-        </w:rPr>
-        <w:t>fieldBalise</w:t>
-      </w:r>
-      <w:proofErr w:type="spellEnd"/>
-      <w:r>
-        <w:rPr>
-          <w:rFonts w:ascii="Times New Roman" w:hAnsi="Times New Roman" w:cs="Times New Roman"/>
-          <w:color w:val="000000" w:themeColor="text1"/>
-          <w:sz w:val="28"/>
-          <w14:shadow w14:blurRad="38100" w14:dist="19050" w14:dir="2700000" w14:sx="100000" w14:sy="100000" w14:kx="0" w14:ky="0" w14:algn="tl">
-            <w14:schemeClr w14:val="dk1">
-              <w14:alpha w14:val="60000"/>
-            </w14:schemeClr>
-          </w14:shadow>
-          <w14:textOutline w14:w="0" w14:cap="flat" w14:cmpd="sng" w14:algn="ctr">
-            <w14:noFill/>
-            <w14:prstDash w14:val="solid"/>
-            <w14:round/>
-          </w14:textOutline>
-        </w:rPr>
-        <w:t> »</w:t>
+        <w:t>Je reinitialise uniquement la variable « fieldBalise »</w:t>
       </w:r>
     </w:p>
     <w:p>
@@ -2545,34 +1587,18 @@
         <w:jc w:val="center"/>
         <w:rPr>
           <w:rFonts w:ascii="Times New Roman" w:hAnsi="Times New Roman" w:cs="Times New Roman"/>
-          <w:sz w:val="28"/>
-          <w:szCs w:val="24"/>
-        </w:rPr>
-      </w:pPr>
-      <w:r>
-        <w:rPr>
-          <w:rFonts w:ascii="Times New Roman" w:hAnsi="Times New Roman" w:cs="Times New Roman"/>
-          <w:sz w:val="28"/>
+          <w:sz w:val="32"/>
+          <w:szCs w:val="24"/>
+        </w:rPr>
+      </w:pPr>
+      <w:r>
+        <w:rPr>
+          <w:rFonts w:ascii="Times New Roman" w:hAnsi="Times New Roman" w:cs="Times New Roman"/>
+          <w:sz w:val="32"/>
           <w:szCs w:val="24"/>
         </w:rPr>
         <w:t>Tree.py</w:t>
       </w:r>
-    </w:p>
-    <w:p>
-      <w:pPr>
-        <w:rPr>
-          <w:rFonts w:ascii="Times New Roman" w:hAnsi="Times New Roman" w:cs="Times New Roman"/>
-          <w:sz w:val="28"/>
-        </w:rPr>
-      </w:pPr>
-    </w:p>
-    <w:p>
-      <w:pPr>
-        <w:rPr>
-          <w:rFonts w:ascii="Times New Roman" w:hAnsi="Times New Roman" w:cs="Times New Roman"/>
-          <w:sz w:val="28"/>
-        </w:rPr>
-      </w:pPr>
     </w:p>
     <w:p>
       <w:pPr>
@@ -2677,70 +1703,22 @@
           <w:rFonts w:ascii="Times New Roman" w:hAnsi="Times New Roman" w:cs="Times New Roman"/>
           <w:sz w:val="28"/>
         </w:rPr>
-        <w:t xml:space="preserve">L’idée est donc de créer une classe </w:t>
-      </w:r>
-      <w:proofErr w:type="spellStart"/>
-      <w:r>
-        <w:rPr>
-          <w:rFonts w:ascii="Times New Roman" w:hAnsi="Times New Roman" w:cs="Times New Roman"/>
-          <w:sz w:val="28"/>
-        </w:rPr>
-        <w:t>Tree</w:t>
-      </w:r>
-      <w:proofErr w:type="spellEnd"/>
-      <w:r>
-        <w:rPr>
-          <w:rFonts w:ascii="Times New Roman" w:hAnsi="Times New Roman" w:cs="Times New Roman"/>
-          <w:sz w:val="28"/>
-        </w:rPr>
-        <w:t>, qui, lorsqu’on lui donne un auteur en argument, crée un arbre avec tous les auteurs qui ont travaillé directement avec cet auteur, mais crée aussi des arbres, de manière récursive, pour chacun de ses co-auteurs.</w:t>
-      </w:r>
-    </w:p>
-    <w:p>
-      <w:pPr>
-        <w:rPr>
-          <w:rFonts w:ascii="Times New Roman" w:hAnsi="Times New Roman" w:cs="Times New Roman"/>
-          <w:sz w:val="28"/>
-        </w:rPr>
-      </w:pPr>
-      <w:r>
-        <w:rPr>
-          <w:rFonts w:ascii="Times New Roman" w:hAnsi="Times New Roman" w:cs="Times New Roman"/>
-          <w:sz w:val="28"/>
-        </w:rPr>
-        <w:t xml:space="preserve">Par exemple, </w:t>
-      </w:r>
-      <w:proofErr w:type="spellStart"/>
-      <w:r>
-        <w:rPr>
-          <w:rFonts w:ascii="Times New Roman" w:hAnsi="Times New Roman" w:cs="Times New Roman"/>
-          <w:sz w:val="28"/>
-        </w:rPr>
-        <w:t>create_</w:t>
-      </w:r>
-      <w:proofErr w:type="gramStart"/>
-      <w:r>
-        <w:rPr>
-          <w:rFonts w:ascii="Times New Roman" w:hAnsi="Times New Roman" w:cs="Times New Roman"/>
-          <w:sz w:val="28"/>
-        </w:rPr>
-        <w:t>tree</w:t>
-      </w:r>
-      <w:proofErr w:type="spellEnd"/>
-      <w:r>
-        <w:rPr>
-          <w:rFonts w:ascii="Times New Roman" w:hAnsi="Times New Roman" w:cs="Times New Roman"/>
-          <w:sz w:val="28"/>
-        </w:rPr>
-        <w:t>(</w:t>
-      </w:r>
-      <w:proofErr w:type="gramEnd"/>
-      <w:r>
-        <w:rPr>
-          <w:rFonts w:ascii="Times New Roman" w:hAnsi="Times New Roman" w:cs="Times New Roman"/>
-          <w:sz w:val="28"/>
-        </w:rPr>
-        <w:t>)  crée un objet « Auteur » pour chaque co-auteur, puis se rappelle elle-même de manière récursive sur c</w:t>
+        <w:t>L’idée est donc de créer une classe Tree, qui, lorsqu’on lui donne un auteur en argument, crée un arbre avec tous les auteurs qui ont travaillé directement avec cet auteur, mais crée aussi des arbres, de manière récursive, pour chacun de ses co-auteurs.</w:t>
+      </w:r>
+    </w:p>
+    <w:p>
+      <w:pPr>
+        <w:rPr>
+          <w:rFonts w:ascii="Times New Roman" w:hAnsi="Times New Roman" w:cs="Times New Roman"/>
+          <w:sz w:val="28"/>
+        </w:rPr>
+      </w:pPr>
+      <w:r>
+        <w:rPr>
+          <w:rFonts w:ascii="Times New Roman" w:hAnsi="Times New Roman" w:cs="Times New Roman"/>
+          <w:sz w:val="28"/>
+        </w:rPr>
+        <w:t>Par exemple, create_tree()  crée un objet « Auteur » pour chaque co-auteur, puis se rappelle elle-même de manière récursive sur c</w:t>
       </w:r>
       <w:r>
         <w:rPr>
@@ -2784,7 +1762,6 @@
         </w:rPr>
         <w:t xml:space="preserve"> création d’un arbre trop grand, est l’utilisation d’une liste d’exclusion (</w:t>
       </w:r>
-      <w:proofErr w:type="spellStart"/>
       <w:r>
         <w:rPr>
           <w:rFonts w:ascii="Times New Roman" w:hAnsi="Times New Roman" w:cs="Times New Roman"/>
@@ -2792,17 +1769,7 @@
           <w:sz w:val="28"/>
           <w:szCs w:val="24"/>
         </w:rPr>
-        <w:t>exclude_list</w:t>
-      </w:r>
-      <w:proofErr w:type="spellEnd"/>
-      <w:r>
-        <w:rPr>
-          <w:rFonts w:ascii="Times New Roman" w:hAnsi="Times New Roman" w:cs="Times New Roman"/>
-          <w:color w:val="333333"/>
-          <w:sz w:val="28"/>
-          <w:szCs w:val="24"/>
-        </w:rPr>
-        <w:t>)</w:t>
+        <w:t>exclude_list)</w:t>
       </w:r>
       <w:r>
         <w:rPr>
@@ -2834,69 +1801,15 @@
           <w:sz w:val="28"/>
           <w:szCs w:val="24"/>
         </w:rPr>
-        <w:t xml:space="preserve"> (</w:t>
-      </w:r>
-      <w:proofErr w:type="spellStart"/>
-      <w:r>
-        <w:rPr>
-          <w:rFonts w:ascii="Times New Roman" w:hAnsi="Times New Roman" w:cs="Times New Roman"/>
-          <w:sz w:val="28"/>
-          <w:szCs w:val="24"/>
-        </w:rPr>
-        <w:t>coautors</w:t>
-      </w:r>
-      <w:proofErr w:type="spellEnd"/>
-      <w:r>
-        <w:rPr>
-          <w:rFonts w:ascii="Times New Roman" w:hAnsi="Times New Roman" w:cs="Times New Roman"/>
-          <w:sz w:val="28"/>
-          <w:szCs w:val="24"/>
-        </w:rPr>
-        <w:t xml:space="preserve">) </w:t>
-      </w:r>
-      <w:r>
-        <w:rPr>
-          <w:rFonts w:ascii="Times New Roman" w:hAnsi="Times New Roman" w:cs="Times New Roman"/>
-          <w:sz w:val="28"/>
-          <w:szCs w:val="24"/>
-        </w:rPr>
-        <w:t xml:space="preserve">pour que lors de l’appel récursif de </w:t>
-      </w:r>
-      <w:proofErr w:type="spellStart"/>
-      <w:r>
-        <w:rPr>
-          <w:rFonts w:ascii="Times New Roman" w:hAnsi="Times New Roman" w:cs="Times New Roman"/>
-          <w:sz w:val="28"/>
-          <w:szCs w:val="24"/>
-        </w:rPr>
-        <w:t>create_</w:t>
-      </w:r>
-      <w:proofErr w:type="gramStart"/>
-      <w:r>
-        <w:rPr>
-          <w:rFonts w:ascii="Times New Roman" w:hAnsi="Times New Roman" w:cs="Times New Roman"/>
-          <w:sz w:val="28"/>
-          <w:szCs w:val="24"/>
-        </w:rPr>
-        <w:t>tree</w:t>
-      </w:r>
-      <w:proofErr w:type="spellEnd"/>
-      <w:r>
-        <w:rPr>
-          <w:rFonts w:ascii="Times New Roman" w:hAnsi="Times New Roman" w:cs="Times New Roman"/>
-          <w:sz w:val="28"/>
-          <w:szCs w:val="24"/>
-        </w:rPr>
-        <w:t>(</w:t>
-      </w:r>
-      <w:proofErr w:type="gramEnd"/>
-      <w:r>
-        <w:rPr>
-          <w:rFonts w:ascii="Times New Roman" w:hAnsi="Times New Roman" w:cs="Times New Roman"/>
-          <w:sz w:val="28"/>
-          <w:szCs w:val="24"/>
-        </w:rPr>
-        <w:t xml:space="preserve">), </w:t>
+        <w:t xml:space="preserve"> (coautors) </w:t>
+      </w:r>
+      <w:r>
+        <w:rPr>
+          <w:rFonts w:ascii="Times New Roman" w:hAnsi="Times New Roman" w:cs="Times New Roman"/>
+          <w:sz w:val="28"/>
+          <w:szCs w:val="24"/>
+        </w:rPr>
+        <w:t xml:space="preserve">pour que lors de l’appel récursif de create_tree(), </w:t>
       </w:r>
       <w:r>
         <w:rPr>
@@ -2939,186 +1852,84 @@
         <w:pStyle w:val="PrformatHTML"/>
         <w:shd w:val="clear" w:color="auto" w:fill="FFFFFF"/>
         <w:rPr>
+          <w:rFonts w:ascii="Times New Roman" w:hAnsi="Times New Roman" w:cs="Times New Roman"/>
+          <w:sz w:val="28"/>
+          <w:szCs w:val="24"/>
+        </w:rPr>
+      </w:pPr>
+      <w:r>
+        <w:rPr>
+          <w:rFonts w:ascii="Times New Roman" w:hAnsi="Times New Roman" w:cs="Times New Roman"/>
+          <w:sz w:val="28"/>
+          <w:szCs w:val="24"/>
+        </w:rPr>
+        <w:t>Une fois l’arbre réalisé, il suffit juste de faire appel à la fonction get_depth(), de lui transmettre les deux nom d’auteur en argument, et après avoir parcouru l’arbre, elle renverra la distance entre de</w:t>
+      </w:r>
+      <w:r>
+        <w:rPr>
+          <w:rFonts w:ascii="Times New Roman" w:hAnsi="Times New Roman" w:cs="Times New Roman"/>
+          <w:sz w:val="28"/>
+          <w:szCs w:val="24"/>
+        </w:rPr>
+        <w:t>ux nœuds</w:t>
+      </w:r>
+      <w:r>
+        <w:rPr>
+          <w:rFonts w:ascii="Times New Roman" w:hAnsi="Times New Roman" w:cs="Times New Roman"/>
+          <w:sz w:val="28"/>
+          <w:szCs w:val="24"/>
+        </w:rPr>
+        <w:t>, qui correspondra à la distance entre deux auteurs, ou zéro sinon.</w:t>
+      </w:r>
+    </w:p>
+    <w:p>
+      <w:pPr>
+        <w:pStyle w:val="PrformatHTML"/>
+        <w:shd w:val="clear" w:color="auto" w:fill="FFFFFF"/>
+        <w:rPr>
+          <w:rFonts w:ascii="Times New Roman" w:hAnsi="Times New Roman" w:cs="Times New Roman"/>
+          <w:sz w:val="28"/>
+        </w:rPr>
+      </w:pPr>
+      <w:r>
+        <w:rPr>
+          <w:rFonts w:ascii="Times New Roman" w:hAnsi="Times New Roman" w:cs="Times New Roman"/>
+          <w:sz w:val="28"/>
+        </w:rPr>
+        <w:lastRenderedPageBreak/>
+        <w:t>Conclusion</w:t>
+      </w:r>
+    </w:p>
+    <w:p>
+      <w:pPr>
+        <w:pStyle w:val="PrformatHTML"/>
+        <w:shd w:val="clear" w:color="auto" w:fill="FFFFFF"/>
+        <w:rPr>
           <w:rFonts w:ascii="Menlo" w:hAnsi="Menlo" w:cs="Menlo"/>
           <w:color w:val="333333"/>
         </w:rPr>
       </w:pPr>
-      <w:r>
-        <w:rPr>
-          <w:rFonts w:ascii="Times New Roman" w:hAnsi="Times New Roman" w:cs="Times New Roman"/>
-          <w:sz w:val="28"/>
-          <w:szCs w:val="24"/>
-        </w:rPr>
-        <w:t xml:space="preserve">Une fois l’arbre réalisé, il suffit juste de faire appel à la fonction </w:t>
-      </w:r>
-      <w:proofErr w:type="spellStart"/>
-      <w:r>
-        <w:rPr>
-          <w:rFonts w:ascii="Times New Roman" w:hAnsi="Times New Roman" w:cs="Times New Roman"/>
-          <w:sz w:val="28"/>
-          <w:szCs w:val="24"/>
-        </w:rPr>
-        <w:t>get_</w:t>
-      </w:r>
-      <w:proofErr w:type="gramStart"/>
-      <w:r>
-        <w:rPr>
-          <w:rFonts w:ascii="Times New Roman" w:hAnsi="Times New Roman" w:cs="Times New Roman"/>
-          <w:sz w:val="28"/>
-          <w:szCs w:val="24"/>
-        </w:rPr>
-        <w:t>depth</w:t>
-      </w:r>
-      <w:proofErr w:type="spellEnd"/>
-      <w:r>
-        <w:rPr>
-          <w:rFonts w:ascii="Times New Roman" w:hAnsi="Times New Roman" w:cs="Times New Roman"/>
-          <w:sz w:val="28"/>
-          <w:szCs w:val="24"/>
-        </w:rPr>
-        <w:t>(</w:t>
-      </w:r>
-      <w:proofErr w:type="gramEnd"/>
-      <w:r>
-        <w:rPr>
-          <w:rFonts w:ascii="Times New Roman" w:hAnsi="Times New Roman" w:cs="Times New Roman"/>
-          <w:sz w:val="28"/>
-          <w:szCs w:val="24"/>
-        </w:rPr>
-        <w:t xml:space="preserve">), de lui transmettre les deux nom d’auteur en argument, et après avoir parcouru l’arbre, elle </w:t>
-      </w:r>
-      <w:r>
-        <w:rPr>
-          <w:rFonts w:ascii="Times New Roman" w:hAnsi="Times New Roman" w:cs="Times New Roman"/>
-          <w:sz w:val="28"/>
-          <w:szCs w:val="24"/>
-        </w:rPr>
-        <w:lastRenderedPageBreak/>
-        <w:t>renverra la distance entre de nœuds de celui ci, qui correspondra à la distance entre deux auteurs, ou zéro sinon.</w:t>
-      </w:r>
-    </w:p>
-    <w:p>
-      <w:pPr>
-        <w:pStyle w:val="PrformatHTML"/>
-        <w:shd w:val="clear" w:color="auto" w:fill="FFFFFF"/>
-        <w:rPr>
-          <w:rFonts w:ascii="Times New Roman" w:hAnsi="Times New Roman" w:cs="Times New Roman"/>
-          <w:color w:val="333333"/>
-          <w:sz w:val="28"/>
-          <w:szCs w:val="24"/>
-          <w:shd w:val="clear" w:color="auto" w:fill="E4E4FF"/>
-        </w:rPr>
-      </w:pPr>
-    </w:p>
-    <w:p>
-      <w:pPr>
-        <w:rPr>
-          <w:rFonts w:ascii="Times New Roman" w:hAnsi="Times New Roman" w:cs="Times New Roman"/>
-          <w:sz w:val="28"/>
-        </w:rPr>
-      </w:pPr>
-    </w:p>
-    <w:p>
-      <w:pPr>
-        <w:rPr>
-          <w:rFonts w:ascii="Times New Roman" w:hAnsi="Times New Roman" w:cs="Times New Roman"/>
-          <w:sz w:val="28"/>
-        </w:rPr>
-      </w:pPr>
-    </w:p>
-    <w:p>
-      <w:pPr>
-        <w:rPr>
-          <w:rFonts w:ascii="Times New Roman" w:hAnsi="Times New Roman" w:cs="Times New Roman"/>
-          <w:sz w:val="28"/>
-        </w:rPr>
-      </w:pPr>
-    </w:p>
-    <w:p>
-      <w:pPr>
-        <w:rPr>
-          <w:rFonts w:ascii="Times New Roman" w:hAnsi="Times New Roman" w:cs="Times New Roman"/>
-          <w:sz w:val="28"/>
-        </w:rPr>
-      </w:pPr>
-    </w:p>
-    <w:p>
-      <w:pPr>
-        <w:rPr>
-          <w:rFonts w:ascii="Times New Roman" w:hAnsi="Times New Roman" w:cs="Times New Roman"/>
-          <w:sz w:val="28"/>
-        </w:rPr>
-      </w:pPr>
-    </w:p>
-    <w:p>
-      <w:pPr>
-        <w:rPr>
-          <w:rFonts w:ascii="Times New Roman" w:hAnsi="Times New Roman" w:cs="Times New Roman"/>
-          <w:sz w:val="28"/>
-        </w:rPr>
-      </w:pPr>
-    </w:p>
-    <w:p>
-      <w:pPr>
-        <w:rPr>
-          <w:rFonts w:ascii="Times New Roman" w:hAnsi="Times New Roman" w:cs="Times New Roman"/>
-          <w:sz w:val="28"/>
-        </w:rPr>
-      </w:pPr>
-    </w:p>
-    <w:p>
-      <w:pPr>
-        <w:rPr>
-          <w:rFonts w:ascii="Times New Roman" w:hAnsi="Times New Roman" w:cs="Times New Roman"/>
-          <w:sz w:val="28"/>
-        </w:rPr>
-      </w:pPr>
-    </w:p>
-    <w:p>
-      <w:pPr>
-        <w:rPr>
-          <w:rFonts w:ascii="Times New Roman" w:hAnsi="Times New Roman" w:cs="Times New Roman"/>
-          <w:sz w:val="28"/>
-        </w:rPr>
-      </w:pPr>
-    </w:p>
-    <w:p>
-      <w:pPr>
-        <w:rPr>
-          <w:rFonts w:ascii="Times New Roman" w:hAnsi="Times New Roman" w:cs="Times New Roman"/>
-          <w:sz w:val="28"/>
-        </w:rPr>
-      </w:pPr>
-    </w:p>
-    <w:p>
-      <w:pPr>
-        <w:rPr>
-          <w:rFonts w:ascii="Times New Roman" w:hAnsi="Times New Roman" w:cs="Times New Roman"/>
-          <w:sz w:val="28"/>
-        </w:rPr>
-      </w:pPr>
-    </w:p>
-    <w:p>
-      <w:pPr>
-        <w:rPr>
-          <w:rFonts w:ascii="Times New Roman" w:hAnsi="Times New Roman" w:cs="Times New Roman"/>
-          <w:sz w:val="28"/>
-        </w:rPr>
-      </w:pPr>
-    </w:p>
-    <w:p>
-      <w:pPr>
-        <w:rPr>
-          <w:rFonts w:ascii="Times New Roman" w:hAnsi="Times New Roman" w:cs="Times New Roman"/>
-          <w:sz w:val="28"/>
-        </w:rPr>
-      </w:pPr>
-      <w:r>
-        <w:rPr>
-          <w:rFonts w:ascii="Times New Roman" w:hAnsi="Times New Roman" w:cs="Times New Roman"/>
-          <w:sz w:val="28"/>
-        </w:rPr>
-        <w:t>Conclusion</w:t>
+    </w:p>
+    <w:p>
+      <w:pPr>
+        <w:rPr>
+          <w:rFonts w:ascii="Times New Roman" w:hAnsi="Times New Roman" w:cs="Times New Roman"/>
+          <w:sz w:val="28"/>
+        </w:rPr>
+      </w:pPr>
+      <w:r>
+        <w:rPr>
+          <w:rFonts w:ascii="Times New Roman" w:hAnsi="Times New Roman" w:cs="Times New Roman"/>
+          <w:sz w:val="28"/>
+        </w:rPr>
+        <w:t xml:space="preserve">Pour conclure, je pense avoir répondu aux attentes de ce sujet, j’y ai amélioré mes connaissances en python, et surtout en algorithmique, grâce au dernier problème de distance entre auteur, que j’ai trouvé particulièrement intéressant, même s’il </w:t>
+      </w:r>
+      <w:r>
+        <w:rPr>
+          <w:rFonts w:ascii="Times New Roman" w:hAnsi="Times New Roman" w:cs="Times New Roman"/>
+          <w:sz w:val="28"/>
+        </w:rPr>
+        <w:t>n’a pas l’air très efficace sur des trop grands arbres. (Peut-être est-ce la faute à python? Je serais intéressé par vos commentaires sur la façon dont j’ai utilisé mon algorithme, comparé au votre par exemple).</w:t>
       </w:r>
     </w:p>
     <w:sectPr>
@@ -3189,7 +2000,7 @@
           <w:rPr>
             <w:noProof/>
           </w:rPr>
-          <w:t>3</w:t>
+          <w:t>2</w:t>
         </w:r>
         <w:r>
           <w:rPr>
@@ -3245,6 +2056,7 @@
             <w:dataBinding w:prefixMappings="xmlns:ns0='http://purl.org/dc/elements/1.1/' xmlns:ns1='http://schemas.openxmlformats.org/package/2006/metadata/core-properties' " w:xpath="/ns1:coreProperties[1]/ns0:creator[1]" w:storeItemID="{6C3C8BC8-F283-45AE-878A-BAB7291924A1}"/>
             <w:text/>
           </w:sdtPr>
+          <w:sdtEndPr/>
           <w:sdtContent>
             <w:p>
               <w:pPr>
@@ -5058,40 +3870,7 @@
 </file>
 
 <file path=word/glossary/document.xml><?xml version="1.0" encoding="utf-8"?>
-<w:glossaryDocument xmlns:wpc="http://schemas.microsoft.com/office/word/2010/wordprocessingCanvas" xmlns:mo="http://schemas.microsoft.com/office/mac/office/2008/main" xmlns:mc="http://schemas.openxmlformats.org/markup-compatibility/2006" xmlns:mv="urn:schemas-microsoft-com:mac:vml" xmlns:o="urn:schemas-microsoft-com:office:office" xmlns:r="http://schemas.openxmlformats.org/officeDocument/2006/relationships" xmlns:m="http://schemas.openxmlformats.org/officeDocument/2006/math" xmlns:v="urn:schemas-microsoft-com:vml" xmlns:wp14="http://schemas.microsoft.com/office/word/2010/wordprocessingDrawing" xmlns:wp="http://schemas.openxmlformats.org/drawingml/2006/wordprocessingDrawing" xmlns:w10="urn:schemas-microsoft-com:office:word" xmlns:w="http://schemas.openxmlformats.org/wordprocessingml/2006/main" xmlns:w14="http://schemas.microsoft.com/office/word/2010/wordml" xmlns:w15="http://schemas.microsoft.com/office/word/2012/wordml" xmlns:wpg="http://schemas.microsoft.com/office/word/2010/wordprocessingGroup" xmlns:wpi="http://schemas.microsoft.com/office/word/2010/wordprocessingInk" xmlns:wne="http://schemas.microsoft.com/office/word/2006/wordml" xmlns:wps="http://schemas.microsoft.com/office/word/2010/wordprocessingShape" mc:Ignorable="w14 w15 wp14">
-  <w:docParts>
-    <w:docPart>
-      <w:docPartPr>
-        <w:name w:val="EA3CAD90F64D034D90DDCC11034D3896"/>
-        <w:category>
-          <w:name w:val="Général"/>
-          <w:gallery w:val="placeholder"/>
-        </w:category>
-        <w:types>
-          <w:type w:val="bbPlcHdr"/>
-        </w:types>
-        <w:behaviors>
-          <w:behavior w:val="content"/>
-        </w:behaviors>
-        <w:guid w:val="{07CA4983-F93D-054C-BF68-CB4F6A08B644}"/>
-      </w:docPartPr>
-      <w:docPartBody>
-        <w:p>
-          <w:pPr>
-            <w:pStyle w:val="EA3CAD90F64D034D90DDCC11034D3896"/>
-          </w:pPr>
-          <w:r>
-            <w:rPr>
-              <w:caps/>
-              <w:color w:val="FFFFFF" w:themeColor="background1"/>
-            </w:rPr>
-            <w:t>[Nom de l’auteur]</w:t>
-          </w:r>
-        </w:p>
-      </w:docPartBody>
-    </w:docPart>
-  </w:docParts>
-</w:glossaryDocument>
+<w:glossaryDocument xmlns:wpc="http://schemas.microsoft.com/office/word/2010/wordprocessingCanvas" xmlns:mo="http://schemas.microsoft.com/office/mac/office/2008/main" xmlns:mc="http://schemas.openxmlformats.org/markup-compatibility/2006" xmlns:mv="urn:schemas-microsoft-com:mac:vml" xmlns:o="urn:schemas-microsoft-com:office:office" xmlns:r="http://schemas.openxmlformats.org/officeDocument/2006/relationships" xmlns:m="http://schemas.openxmlformats.org/officeDocument/2006/math" xmlns:v="urn:schemas-microsoft-com:vml" xmlns:wp14="http://schemas.microsoft.com/office/word/2010/wordprocessingDrawing" xmlns:wp="http://schemas.openxmlformats.org/drawingml/2006/wordprocessingDrawing" xmlns:w10="urn:schemas-microsoft-com:office:word" xmlns:w="http://schemas.openxmlformats.org/wordprocessingml/2006/main" xmlns:w14="http://schemas.microsoft.com/office/word/2010/wordml" xmlns:w15="http://schemas.microsoft.com/office/word/2012/wordml" xmlns:wpg="http://schemas.microsoft.com/office/word/2010/wordprocessingGroup" xmlns:wpi="http://schemas.microsoft.com/office/word/2010/wordprocessingInk" xmlns:wne="http://schemas.microsoft.com/office/word/2006/wordml" xmlns:wps="http://schemas.microsoft.com/office/word/2010/wordprocessingShape" mc:Ignorable="w14 w15 wp14"/>
 </file>
 
 <file path=word/glossary/fontTable.xml><?xml version="1.0" encoding="utf-8"?>
@@ -5180,6 +3959,8 @@
     <w:rsid w:val="0008041C"/>
     <w:rsid w:val="00881B45"/>
     <w:rsid w:val="00C82DC2"/>
+    <w:rsid w:val="00D52566"/>
+    <w:rsid w:val="00FE1BE2"/>
   </w:rsids>
   <m:mathPr>
     <m:mathFont m:val="Cambria Math"/>

</xml_diff>